<commit_message>
remove print(e) from every except section
</commit_message>
<xml_diff>
--- a/dry2.docx
+++ b/dry2.docx
@@ -194,17 +194,33 @@
           <w:rtl/>
           <w:lang w:val="en-US"/>
         </w:rPr>
-        <w:t xml:space="preserve">אילון קורנבוים </w:t>
-      </w:r>
-      <w:r>
-        <w:rPr>
+        <w:t xml:space="preserve">אילון </w:t>
+      </w:r>
+      <w:proofErr w:type="spellStart"/>
+      <w:r>
+        <w:rPr>
+          <w:rFonts w:hint="cs"/>
           <w:b/>
           <w:bCs/>
           <w:sz w:val="36"/>
           <w:szCs w:val="36"/>
-          <w:lang w:val="en-US"/>
-        </w:rPr>
-        <w:t>315677880</w:t>
+          <w:rtl/>
+          <w:lang w:val="en-US"/>
+        </w:rPr>
+        <w:t>קורנבוים</w:t>
+      </w:r>
+      <w:proofErr w:type="spellEnd"/>
+      <w:r>
+        <w:rPr>
+          <w:rFonts w:hint="cs"/>
+          <w:b/>
+          <w:bCs/>
+          <w:sz w:val="36"/>
+          <w:szCs w:val="36"/>
+          <w:rtl/>
+          <w:lang w:val="en-US"/>
+        </w:rPr>
+        <w:t xml:space="preserve"> 315677880</w:t>
       </w:r>
     </w:p>
     <w:p>
@@ -456,7 +472,7 @@
         <w:spacing w:line="360" w:lineRule="auto"/>
         <w:jc w:val="both"/>
         <w:rPr>
-          <w:rFonts w:asciiTheme="minorBidi" w:hAnsiTheme="minorBidi" w:hint="cs"/>
+          <w:rFonts w:asciiTheme="minorBidi" w:hAnsiTheme="minorBidi"/>
           <w:sz w:val="24"/>
           <w:szCs w:val="24"/>
           <w:rtl/>
@@ -641,7 +657,7 @@
     </w:p>
     <w:tbl>
       <w:tblPr>
-        <w:tblStyle w:val="TableGrid"/>
+        <w:tblStyle w:val="a5"/>
         <w:bidiVisual/>
         <w:tblW w:w="0" w:type="auto"/>
         <w:tblLook w:val="04A0" w:firstRow="1" w:lastRow="0" w:firstColumn="1" w:lastColumn="0" w:noHBand="0" w:noVBand="1"/>
@@ -908,7 +924,7 @@
     </w:p>
     <w:tbl>
       <w:tblPr>
-        <w:tblStyle w:val="TableGrid"/>
+        <w:tblStyle w:val="a5"/>
         <w:bidiVisual/>
         <w:tblW w:w="0" w:type="auto"/>
         <w:tblLook w:val="04A0" w:firstRow="1" w:lastRow="0" w:firstColumn="1" w:lastColumn="0" w:noHBand="0" w:noVBand="1"/>
@@ -1163,7 +1179,7 @@
     </w:p>
     <w:tbl>
       <w:tblPr>
-        <w:tblStyle w:val="TableGrid"/>
+        <w:tblStyle w:val="a5"/>
         <w:bidiVisual/>
         <w:tblW w:w="0" w:type="auto"/>
         <w:tblLook w:val="04A0" w:firstRow="1" w:lastRow="0" w:firstColumn="1" w:lastColumn="0" w:noHBand="0" w:noVBand="1"/>
@@ -1449,7 +1465,7 @@
         <w:spacing w:line="360" w:lineRule="auto"/>
         <w:jc w:val="both"/>
         <w:rPr>
-          <w:rFonts w:asciiTheme="minorBidi" w:hAnsiTheme="minorBidi" w:hint="cs"/>
+          <w:rFonts w:asciiTheme="minorBidi" w:hAnsiTheme="minorBidi"/>
           <w:b/>
           <w:bCs/>
           <w:sz w:val="24"/>
@@ -1589,7 +1605,7 @@
     </w:p>
     <w:tbl>
       <w:tblPr>
-        <w:tblStyle w:val="TableGrid"/>
+        <w:tblStyle w:val="a5"/>
         <w:bidiVisual/>
         <w:tblW w:w="6797" w:type="dxa"/>
         <w:tblLook w:val="04A0" w:firstRow="1" w:lastRow="0" w:firstColumn="1" w:lastColumn="0" w:noHBand="0" w:noVBand="1"/>
@@ -1723,7 +1739,7 @@
         <w:spacing w:line="360" w:lineRule="auto"/>
         <w:jc w:val="both"/>
         <w:rPr>
-          <w:rFonts w:asciiTheme="minorBidi" w:hAnsiTheme="minorBidi" w:hint="cs"/>
+          <w:rFonts w:asciiTheme="minorBidi" w:hAnsiTheme="minorBidi"/>
           <w:sz w:val="24"/>
           <w:szCs w:val="24"/>
           <w:rtl/>
@@ -2251,71 +2267,35 @@
           <w:rtl/>
           <w:lang w:val="en-US"/>
         </w:rPr>
-        <w:t xml:space="preserve">, </w:t>
-      </w:r>
-      <w:r>
-        <w:rPr>
-          <w:rFonts w:asciiTheme="minorBidi" w:hAnsiTheme="minorBidi" w:hint="cs"/>
+        <w:t xml:space="preserve">, ממששת את היחס </w:t>
+      </w:r>
+      <w:r>
+        <w:rPr>
+          <w:rFonts w:asciiTheme="minorBidi" w:hAnsiTheme="minorBidi"/>
           <w:b/>
           <w:bCs/>
           <w:sz w:val="24"/>
           <w:szCs w:val="24"/>
-          <w:rtl/>
-          <w:lang w:val="en-US"/>
-        </w:rPr>
-        <w:t xml:space="preserve">ממששת את היחס </w:t>
-      </w:r>
-      <w:r>
-        <w:rPr>
-          <w:rFonts w:asciiTheme="minorBidi" w:hAnsiTheme="minorBidi"/>
+          <w:lang w:val="en-US"/>
+        </w:rPr>
+        <w:t>running on</w:t>
+      </w:r>
+      <w:r>
+        <w:rPr>
+          <w:rFonts w:asciiTheme="minorBidi" w:hAnsiTheme="minorBidi" w:hint="cs"/>
           <w:b/>
           <w:bCs/>
           <w:sz w:val="24"/>
           <w:szCs w:val="24"/>
-          <w:lang w:val="en-US"/>
-        </w:rPr>
-        <w:t>running on</w:t>
-      </w:r>
-      <w:r>
-        <w:rPr>
-          <w:rFonts w:asciiTheme="minorBidi" w:hAnsiTheme="minorBidi" w:hint="cs"/>
-          <w:b/>
-          <w:bCs/>
-          <w:sz w:val="24"/>
-          <w:szCs w:val="24"/>
-          <w:rtl/>
-          <w:lang w:val="en-US"/>
-        </w:rPr>
-        <w:t xml:space="preserve"> בין </w:t>
-      </w:r>
-      <w:r>
-        <w:rPr>
-          <w:rFonts w:asciiTheme="minorBidi" w:hAnsiTheme="minorBidi" w:hint="cs"/>
-          <w:b/>
-          <w:bCs/>
-          <w:sz w:val="24"/>
-          <w:szCs w:val="24"/>
-          <w:rtl/>
-          <w:lang w:val="en-US"/>
-        </w:rPr>
-        <w:t>שאילתות</w:t>
-      </w:r>
-      <w:r>
-        <w:rPr>
-          <w:rFonts w:asciiTheme="minorBidi" w:hAnsiTheme="minorBidi" w:hint="cs"/>
-          <w:b/>
-          <w:bCs/>
-          <w:sz w:val="24"/>
-          <w:szCs w:val="24"/>
-          <w:rtl/>
-          <w:lang w:val="en-US"/>
-        </w:rPr>
-        <w:t xml:space="preserve"> לדיסקים.</w:t>
+          <w:rtl/>
+          <w:lang w:val="en-US"/>
+        </w:rPr>
+        <w:t xml:space="preserve"> בין שאילתות לדיסקים.</w:t>
       </w:r>
     </w:p>
     <w:tbl>
       <w:tblPr>
-        <w:tblStyle w:val="TableGrid"/>
+        <w:tblStyle w:val="a5"/>
         <w:bidiVisual/>
         <w:tblW w:w="6797" w:type="dxa"/>
         <w:tblLook w:val="04A0" w:firstRow="1" w:lastRow="0" w:firstColumn="1" w:lastColumn="0" w:noHBand="0" w:noVBand="1"/>
@@ -3345,7 +3325,29 @@
           <w:rtl/>
           <w:lang w:val="en-US"/>
         </w:rPr>
-        <w:t xml:space="preserve"> ("בחזרה") לכל דיסק הנמצא איתו ב-</w:t>
+        <w:t xml:space="preserve"> ("בחזרה") לכל דיסק הנמצא </w:t>
+      </w:r>
+      <w:proofErr w:type="spellStart"/>
+      <w:r>
+        <w:rPr>
+          <w:rFonts w:asciiTheme="minorBidi" w:hAnsiTheme="minorBidi" w:hint="cs"/>
+          <w:sz w:val="24"/>
+          <w:szCs w:val="24"/>
+          <w:rtl/>
+          <w:lang w:val="en-US"/>
+        </w:rPr>
+        <w:t>איתו</w:t>
+      </w:r>
+      <w:proofErr w:type="spellEnd"/>
+      <w:r>
+        <w:rPr>
+          <w:rFonts w:asciiTheme="minorBidi" w:hAnsiTheme="minorBidi" w:hint="cs"/>
+          <w:sz w:val="24"/>
+          <w:szCs w:val="24"/>
+          <w:rtl/>
+          <w:lang w:val="en-US"/>
+        </w:rPr>
+        <w:t xml:space="preserve"> ב-</w:t>
       </w:r>
       <w:r>
         <w:rPr>
@@ -3456,19 +3458,21 @@
           <w:rFonts w:asciiTheme="minorBidi" w:hAnsiTheme="minorBidi"/>
           <w:sz w:val="24"/>
           <w:szCs w:val="24"/>
-          <w:lang w:val="en-US"/>
-        </w:rPr>
-      </w:pPr>
-      <w:r>
-        <w:rPr>
-          <w:rFonts w:asciiTheme="minorBidi" w:hAnsiTheme="minorBidi" w:hint="cs"/>
-          <w:sz w:val="24"/>
-          <w:szCs w:val="24"/>
           <w:u w:val="single"/>
+          <w:rtl/>
+          <w:lang w:val="en-US"/>
+        </w:rPr>
+      </w:pPr>
+      <w:r>
+        <w:rPr>
+          <w:rFonts w:asciiTheme="minorBidi" w:hAnsiTheme="minorBidi"/>
+          <w:sz w:val="24"/>
+          <w:szCs w:val="24"/>
+          <w:u w:val="single"/>
           <w:lang w:val="en-US"/>
         </w:rPr>
         <w:lastRenderedPageBreak/>
-        <w:t>API</w:t>
+        <w:t>Views</w:t>
       </w:r>
     </w:p>
     <w:p>
@@ -3492,26 +3496,26 @@
           <w:rtl/>
           <w:lang w:val="en-US"/>
         </w:rPr>
-        <w:t xml:space="preserve">כפי שציינו, החלטנו להתמקד במסמך בהסברים שאינם טריוויאלים, לפיכך חסכנו פונקציות מהצורה </w:t>
-      </w:r>
-      <w:r>
-        <w:rPr>
-          <w:rFonts w:asciiTheme="minorBidi" w:hAnsiTheme="minorBidi"/>
-          <w:sz w:val="24"/>
-          <w:szCs w:val="24"/>
-          <w:lang w:val="en-US"/>
-        </w:rPr>
-        <w:t>get/add…</w:t>
-      </w:r>
-      <w:r>
-        <w:rPr>
-          <w:rFonts w:asciiTheme="minorBidi" w:hAnsiTheme="minorBidi" w:hint="cs"/>
-          <w:sz w:val="24"/>
-          <w:szCs w:val="24"/>
-          <w:rtl/>
-          <w:lang w:val="en-US"/>
-        </w:rPr>
-        <w:t xml:space="preserve">  ואנו מקווים ששאר ההסברים במסך ישכנעו אתכם ברמת ההבנה שלנו.</w:t>
+        <w:t xml:space="preserve">במסד הנתונים שלנו אנו משתמשים בשני </w:t>
+      </w:r>
+      <w:r>
+        <w:rPr>
+          <w:rFonts w:asciiTheme="minorBidi" w:hAnsiTheme="minorBidi"/>
+          <w:sz w:val="24"/>
+          <w:szCs w:val="24"/>
+          <w:lang w:val="en-US"/>
+        </w:rPr>
+        <w:t>views</w:t>
+      </w:r>
+      <w:r>
+        <w:rPr>
+          <w:rFonts w:asciiTheme="minorBidi" w:hAnsiTheme="minorBidi" w:hint="cs"/>
+          <w:sz w:val="24"/>
+          <w:szCs w:val="24"/>
+          <w:rtl/>
+          <w:lang w:val="en-US"/>
+        </w:rPr>
+        <w:t>:</w:t>
       </w:r>
     </w:p>
     <w:p>
@@ -3523,7 +3527,6 @@
           <w:rFonts w:asciiTheme="minorBidi" w:hAnsiTheme="minorBidi"/>
           <w:sz w:val="24"/>
           <w:szCs w:val="24"/>
-          <w:rtl/>
           <w:lang w:val="en-US"/>
         </w:rPr>
       </w:pPr>
@@ -3534,198 +3537,424 @@
         <w:spacing w:line="360" w:lineRule="auto"/>
         <w:jc w:val="both"/>
         <w:rPr>
+          <w:rFonts w:asciiTheme="minorBidi" w:hAnsiTheme="minorBidi" w:hint="cs"/>
+          <w:sz w:val="24"/>
+          <w:szCs w:val="24"/>
+          <w:rtl/>
+          <w:lang w:val="en-US"/>
+        </w:rPr>
+      </w:pPr>
+      <w:proofErr w:type="spellStart"/>
+      <w:r>
+        <w:rPr>
           <w:rFonts w:asciiTheme="minorBidi" w:hAnsiTheme="minorBidi"/>
           <w:b/>
           <w:bCs/>
           <w:sz w:val="24"/>
           <w:szCs w:val="24"/>
-          <w:rtl/>
-          <w:lang w:val="en-US"/>
-        </w:rPr>
-      </w:pPr>
-      <w:proofErr w:type="spellStart"/>
-      <w:r>
-        <w:rPr>
-          <w:rFonts w:asciiTheme="minorBidi" w:hAnsiTheme="minorBidi"/>
-          <w:b/>
-          <w:bCs/>
-          <w:sz w:val="24"/>
-          <w:szCs w:val="24"/>
-          <w:lang w:val="en-US"/>
-        </w:rPr>
-        <w:t>deleteQuery</w:t>
+          <w:lang w:val="en-US"/>
+        </w:rPr>
+        <w:t>DCanRunQ</w:t>
       </w:r>
       <w:proofErr w:type="spellEnd"/>
       <w:r>
         <w:rPr>
-          <w:rFonts w:asciiTheme="minorBidi" w:hAnsiTheme="minorBidi"/>
-          <w:b/>
-          <w:bCs/>
-          <w:sz w:val="24"/>
-          <w:szCs w:val="24"/>
-          <w:lang w:val="en-US"/>
-        </w:rPr>
-        <w:t>/Disk/RAM</w:t>
+          <w:rFonts w:asciiTheme="minorBidi" w:hAnsiTheme="minorBidi" w:hint="cs"/>
+          <w:sz w:val="24"/>
+          <w:szCs w:val="24"/>
+          <w:rtl/>
+          <w:lang w:val="en-US"/>
+        </w:rPr>
+        <w:t xml:space="preserve"> : מייצרת את אוסף הצירופים האפשריים להרצת </w:t>
+      </w:r>
+      <w:r>
+        <w:rPr>
+          <w:rFonts w:asciiTheme="minorBidi" w:hAnsiTheme="minorBidi"/>
+          <w:sz w:val="24"/>
+          <w:szCs w:val="24"/>
+          <w:lang w:val="en-US"/>
+        </w:rPr>
+        <w:t>Query</w:t>
+      </w:r>
+      <w:r>
+        <w:rPr>
+          <w:rFonts w:asciiTheme="minorBidi" w:hAnsiTheme="minorBidi" w:hint="cs"/>
+          <w:sz w:val="24"/>
+          <w:szCs w:val="24"/>
+          <w:rtl/>
+          <w:lang w:val="en-US"/>
+        </w:rPr>
+        <w:t xml:space="preserve"> על כל דיס</w:t>
+      </w:r>
+      <w:r>
+        <w:rPr>
+          <w:rFonts w:asciiTheme="minorBidi" w:hAnsiTheme="minorBidi" w:hint="cs"/>
+          <w:sz w:val="24"/>
+          <w:szCs w:val="24"/>
+          <w:rtl/>
+          <w:lang w:val="en-US"/>
+        </w:rPr>
+        <w:t>ק (בצירוף גודלו של ה-</w:t>
+      </w:r>
+      <w:r>
+        <w:rPr>
+          <w:rFonts w:asciiTheme="minorBidi" w:hAnsiTheme="minorBidi"/>
+          <w:sz w:val="24"/>
+          <w:szCs w:val="24"/>
+          <w:lang w:val="en-US"/>
+        </w:rPr>
+        <w:t>query</w:t>
+      </w:r>
+      <w:r>
+        <w:rPr>
+          <w:rFonts w:asciiTheme="minorBidi" w:hAnsiTheme="minorBidi" w:hint="cs"/>
+          <w:sz w:val="24"/>
+          <w:szCs w:val="24"/>
+          <w:rtl/>
+          <w:lang w:val="en-US"/>
+        </w:rPr>
+        <w:t xml:space="preserve"> שניתן להוסיף)</w:t>
       </w:r>
     </w:p>
+    <w:tbl>
+      <w:tblPr>
+        <w:tblStyle w:val="a5"/>
+        <w:bidiVisual/>
+        <w:tblW w:w="10196" w:type="dxa"/>
+        <w:tblLook w:val="04A0" w:firstRow="1" w:lastRow="0" w:firstColumn="1" w:lastColumn="0" w:noHBand="0" w:noVBand="1"/>
+      </w:tblPr>
+      <w:tblGrid>
+        <w:gridCol w:w="3398"/>
+        <w:gridCol w:w="3399"/>
+        <w:gridCol w:w="3399"/>
+      </w:tblGrid>
+      <w:tr>
+        <w:tc>
+          <w:tcPr>
+            <w:tcW w:w="3398" w:type="dxa"/>
+          </w:tcPr>
+          <w:p>
+            <w:pPr>
+              <w:bidi/>
+              <w:spacing w:line="360" w:lineRule="auto"/>
+              <w:jc w:val="both"/>
+              <w:rPr>
+                <w:rFonts w:asciiTheme="minorBidi" w:hAnsiTheme="minorBidi"/>
+                <w:b/>
+                <w:bCs/>
+                <w:sz w:val="24"/>
+                <w:szCs w:val="24"/>
+                <w:lang w:val="en-US"/>
+              </w:rPr>
+            </w:pPr>
+            <w:r>
+              <w:rPr>
+                <w:rFonts w:asciiTheme="minorBidi" w:hAnsiTheme="minorBidi"/>
+                <w:b/>
+                <w:bCs/>
+                <w:sz w:val="24"/>
+                <w:szCs w:val="24"/>
+                <w:lang w:val="en-US"/>
+              </w:rPr>
+              <w:t>size</w:t>
+            </w:r>
+          </w:p>
+        </w:tc>
+        <w:tc>
+          <w:tcPr>
+            <w:tcW w:w="3399" w:type="dxa"/>
+          </w:tcPr>
+          <w:p>
+            <w:pPr>
+              <w:bidi/>
+              <w:spacing w:line="360" w:lineRule="auto"/>
+              <w:jc w:val="both"/>
+              <w:rPr>
+                <w:rFonts w:asciiTheme="minorBidi" w:hAnsiTheme="minorBidi"/>
+                <w:b/>
+                <w:bCs/>
+                <w:sz w:val="24"/>
+                <w:szCs w:val="24"/>
+                <w:lang w:val="en-US"/>
+              </w:rPr>
+            </w:pPr>
+            <w:proofErr w:type="spellStart"/>
+            <w:r>
+              <w:rPr>
+                <w:rFonts w:asciiTheme="minorBidi" w:hAnsiTheme="minorBidi"/>
+                <w:b/>
+                <w:bCs/>
+                <w:sz w:val="24"/>
+                <w:szCs w:val="24"/>
+                <w:lang w:val="en-US"/>
+              </w:rPr>
+              <w:t>queryID</w:t>
+            </w:r>
+            <w:proofErr w:type="spellEnd"/>
+          </w:p>
+        </w:tc>
+        <w:tc>
+          <w:tcPr>
+            <w:tcW w:w="3399" w:type="dxa"/>
+          </w:tcPr>
+          <w:p>
+            <w:pPr>
+              <w:bidi/>
+              <w:spacing w:line="360" w:lineRule="auto"/>
+              <w:jc w:val="both"/>
+              <w:rPr>
+                <w:rFonts w:asciiTheme="minorBidi" w:hAnsiTheme="minorBidi"/>
+                <w:b/>
+                <w:bCs/>
+                <w:sz w:val="24"/>
+                <w:szCs w:val="24"/>
+                <w:rtl/>
+                <w:lang w:val="en-US"/>
+              </w:rPr>
+            </w:pPr>
+            <w:proofErr w:type="spellStart"/>
+            <w:r>
+              <w:rPr>
+                <w:rFonts w:asciiTheme="minorBidi" w:hAnsiTheme="minorBidi"/>
+                <w:b/>
+                <w:bCs/>
+                <w:sz w:val="24"/>
+                <w:szCs w:val="24"/>
+                <w:lang w:val="en-US"/>
+              </w:rPr>
+              <w:t>diskID</w:t>
+            </w:r>
+            <w:proofErr w:type="spellEnd"/>
+          </w:p>
+        </w:tc>
+      </w:tr>
+      <w:tr>
+        <w:tc>
+          <w:tcPr>
+            <w:tcW w:w="3398" w:type="dxa"/>
+          </w:tcPr>
+          <w:p>
+            <w:pPr>
+              <w:bidi/>
+              <w:spacing w:line="360" w:lineRule="auto"/>
+              <w:jc w:val="both"/>
+              <w:rPr>
+                <w:rFonts w:asciiTheme="minorBidi" w:hAnsiTheme="minorBidi"/>
+                <w:sz w:val="24"/>
+                <w:szCs w:val="24"/>
+                <w:lang w:val="en-US"/>
+              </w:rPr>
+            </w:pPr>
+          </w:p>
+        </w:tc>
+        <w:tc>
+          <w:tcPr>
+            <w:tcW w:w="3399" w:type="dxa"/>
+          </w:tcPr>
+          <w:p>
+            <w:pPr>
+              <w:bidi/>
+              <w:spacing w:line="360" w:lineRule="auto"/>
+              <w:jc w:val="both"/>
+              <w:rPr>
+                <w:rFonts w:asciiTheme="minorBidi" w:hAnsiTheme="minorBidi"/>
+                <w:sz w:val="24"/>
+                <w:szCs w:val="24"/>
+                <w:rtl/>
+                <w:lang w:val="en-US"/>
+              </w:rPr>
+            </w:pPr>
+          </w:p>
+        </w:tc>
+        <w:tc>
+          <w:tcPr>
+            <w:tcW w:w="3399" w:type="dxa"/>
+          </w:tcPr>
+          <w:p>
+            <w:pPr>
+              <w:bidi/>
+              <w:spacing w:line="360" w:lineRule="auto"/>
+              <w:jc w:val="both"/>
+              <w:rPr>
+                <w:rFonts w:asciiTheme="minorBidi" w:hAnsiTheme="minorBidi"/>
+                <w:sz w:val="24"/>
+                <w:szCs w:val="24"/>
+                <w:rtl/>
+                <w:lang w:val="en-US"/>
+              </w:rPr>
+            </w:pPr>
+          </w:p>
+        </w:tc>
+      </w:tr>
+    </w:tbl>
     <w:p>
       <w:pPr>
         <w:bidi/>
         <w:spacing w:line="360" w:lineRule="auto"/>
         <w:jc w:val="both"/>
         <w:rPr>
-          <w:rFonts w:hint="cs"/>
-          <w:rtl/>
-        </w:rPr>
-      </w:pPr>
-      <w:r>
-        <w:rPr>
-          <w:rFonts w:asciiTheme="minorBidi" w:hAnsiTheme="minorBidi" w:hint="cs"/>
-          <w:sz w:val="24"/>
-          <w:szCs w:val="24"/>
-          <w:rtl/>
-          <w:lang w:val="en-US"/>
-        </w:rPr>
-        <w:t xml:space="preserve">פונקציות המסירות מממסד הנתונים </w:t>
-      </w:r>
-      <w:r>
-        <w:rPr>
-          <w:rFonts w:asciiTheme="minorBidi" w:hAnsiTheme="minorBidi" w:hint="cs"/>
+          <w:rFonts w:asciiTheme="minorBidi" w:hAnsiTheme="minorBidi"/>
+          <w:sz w:val="24"/>
+          <w:szCs w:val="24"/>
+          <w:rtl/>
+          <w:lang w:val="en-US"/>
+        </w:rPr>
+      </w:pPr>
+    </w:p>
+    <w:p>
+      <w:pPr>
+        <w:bidi/>
+        <w:spacing w:line="360" w:lineRule="auto"/>
+        <w:jc w:val="both"/>
+        <w:rPr>
+          <w:rFonts w:asciiTheme="minorBidi" w:hAnsiTheme="minorBidi" w:hint="cs"/>
+          <w:sz w:val="24"/>
+          <w:szCs w:val="24"/>
+          <w:rtl/>
+          <w:lang w:val="en-US"/>
+        </w:rPr>
+      </w:pPr>
+      <w:r>
+        <w:rPr>
+          <w:rFonts w:asciiTheme="minorBidi" w:hAnsiTheme="minorBidi" w:hint="cs"/>
+          <w:sz w:val="24"/>
+          <w:szCs w:val="24"/>
+          <w:rtl/>
+          <w:lang w:val="en-US"/>
+        </w:rPr>
+        <w:t xml:space="preserve">שורה בטבלה אומרת שניתן להוסיף את </w:t>
+      </w:r>
+      <w:proofErr w:type="spellStart"/>
+      <w:r>
+        <w:rPr>
+          <w:rFonts w:asciiTheme="minorBidi" w:hAnsiTheme="minorBidi"/>
+          <w:sz w:val="24"/>
+          <w:szCs w:val="24"/>
+          <w:lang w:val="en-US"/>
+        </w:rPr>
+        <w:t>queryID</w:t>
+      </w:r>
+      <w:proofErr w:type="spellEnd"/>
+      <w:r>
+        <w:rPr>
+          <w:rFonts w:asciiTheme="minorBidi" w:hAnsiTheme="minorBidi" w:hint="cs"/>
+          <w:sz w:val="24"/>
+          <w:szCs w:val="24"/>
+          <w:rtl/>
+          <w:lang w:val="en-US"/>
+        </w:rPr>
+        <w:t xml:space="preserve"> (שגודלו הוא </w:t>
+      </w:r>
+      <w:r>
+        <w:rPr>
+          <w:rFonts w:asciiTheme="minorBidi" w:hAnsiTheme="minorBidi"/>
+          <w:sz w:val="24"/>
+          <w:szCs w:val="24"/>
+          <w:lang w:val="en-US"/>
+        </w:rPr>
+        <w:t>size</w:t>
+      </w:r>
+      <w:r>
+        <w:rPr>
+          <w:rFonts w:asciiTheme="minorBidi" w:hAnsiTheme="minorBidi" w:hint="cs"/>
+          <w:sz w:val="24"/>
+          <w:szCs w:val="24"/>
+          <w:rtl/>
+          <w:lang w:val="en-US"/>
+        </w:rPr>
+        <w:t xml:space="preserve">) לדיסק בעל המזהה </w:t>
+      </w:r>
+      <w:proofErr w:type="spellStart"/>
+      <w:r>
+        <w:rPr>
+          <w:rFonts w:asciiTheme="minorBidi" w:hAnsiTheme="minorBidi"/>
+          <w:sz w:val="24"/>
+          <w:szCs w:val="24"/>
+          <w:lang w:val="en-US"/>
+        </w:rPr>
+        <w:t>diskID</w:t>
+      </w:r>
+      <w:proofErr w:type="spellEnd"/>
+      <w:r>
+        <w:rPr>
+          <w:rFonts w:asciiTheme="minorBidi" w:hAnsiTheme="minorBidi" w:hint="cs"/>
+          <w:sz w:val="24"/>
+          <w:szCs w:val="24"/>
+          <w:rtl/>
+          <w:lang w:val="en-US"/>
+        </w:rPr>
+        <w:t>.</w:t>
+      </w:r>
+    </w:p>
+    <w:p>
+      <w:pPr>
+        <w:bidi/>
+        <w:spacing w:line="360" w:lineRule="auto"/>
+        <w:jc w:val="both"/>
+        <w:rPr>
+          <w:rFonts w:asciiTheme="minorBidi" w:hAnsiTheme="minorBidi"/>
+          <w:sz w:val="24"/>
+          <w:szCs w:val="24"/>
+          <w:rtl/>
+          <w:lang w:val="en-US"/>
+        </w:rPr>
+      </w:pPr>
+    </w:p>
+    <w:p>
+      <w:pPr>
+        <w:bidi/>
+        <w:spacing w:line="360" w:lineRule="auto"/>
+        <w:jc w:val="both"/>
+        <w:rPr>
+          <w:rFonts w:asciiTheme="minorBidi" w:hAnsiTheme="minorBidi"/>
+          <w:sz w:val="24"/>
+          <w:szCs w:val="24"/>
+          <w:rtl/>
+          <w:lang w:val="en-US"/>
+        </w:rPr>
+      </w:pPr>
+      <w:proofErr w:type="spellStart"/>
+      <w:r>
+        <w:rPr>
+          <w:rFonts w:asciiTheme="minorBidi" w:hAnsiTheme="minorBidi"/>
           <w:b/>
           <w:bCs/>
           <w:sz w:val="24"/>
           <w:szCs w:val="24"/>
-          <w:rtl/>
-          <w:lang w:val="en-US"/>
-        </w:rPr>
-        <w:t>כל</w:t>
-      </w:r>
-      <w:r>
-        <w:rPr>
-          <w:rFonts w:asciiTheme="minorBidi" w:hAnsiTheme="minorBidi" w:hint="cs"/>
-          <w:sz w:val="24"/>
-          <w:szCs w:val="24"/>
-          <w:rtl/>
-          <w:lang w:val="en-US"/>
-        </w:rPr>
-        <w:t xml:space="preserve"> ייצוג של דיסק/</w:t>
-      </w:r>
-      <w:r>
-        <w:rPr>
-          <w:rFonts w:asciiTheme="minorBidi" w:hAnsiTheme="minorBidi"/>
-          <w:sz w:val="24"/>
-          <w:szCs w:val="24"/>
-          <w:lang w:val="en-US"/>
-        </w:rPr>
-        <w:t>query/RAM</w:t>
-      </w:r>
-      <w:r>
-        <w:rPr>
-          <w:rFonts w:asciiTheme="minorBidi" w:hAnsiTheme="minorBidi" w:hint="cs"/>
-          <w:sz w:val="24"/>
-          <w:szCs w:val="24"/>
-          <w:rtl/>
-          <w:lang w:val="en-US"/>
-        </w:rPr>
-        <w:t xml:space="preserve">. אנו מוחקים את הייצוג מהטבלאות </w:t>
-      </w:r>
-      <w:proofErr w:type="spellStart"/>
-      <w:r>
-        <w:rPr>
-          <w:rFonts w:asciiTheme="minorBidi" w:hAnsiTheme="minorBidi"/>
-          <w:sz w:val="24"/>
-          <w:szCs w:val="24"/>
-          <w:lang w:val="en-US"/>
-        </w:rPr>
-        <w:t>TQuery</w:t>
+          <w:lang w:val="en-US"/>
+        </w:rPr>
+        <w:t>D_total_RAM</w:t>
       </w:r>
       <w:proofErr w:type="spellEnd"/>
       <w:r>
         <w:rPr>
-          <w:rFonts w:asciiTheme="minorBidi" w:hAnsiTheme="minorBidi"/>
-          <w:sz w:val="24"/>
-          <w:szCs w:val="24"/>
-          <w:lang w:val="en-US"/>
-        </w:rPr>
-        <w:t>/</w:t>
-      </w:r>
-      <w:proofErr w:type="spellStart"/>
-      <w:r>
-        <w:rPr>
-          <w:rFonts w:asciiTheme="minorBidi" w:hAnsiTheme="minorBidi"/>
-          <w:sz w:val="24"/>
-          <w:szCs w:val="24"/>
-          <w:lang w:val="en-US"/>
-        </w:rPr>
-        <w:t>TDiskqTRAM</w:t>
-      </w:r>
-      <w:proofErr w:type="spellEnd"/>
-      <w:r>
-        <w:rPr>
-          <w:rFonts w:asciiTheme="minorBidi" w:hAnsiTheme="minorBidi" w:hint="cs"/>
-          <w:sz w:val="24"/>
-          <w:szCs w:val="24"/>
-          <w:rtl/>
-          <w:lang w:val="en-US"/>
-        </w:rPr>
-        <w:t xml:space="preserve"> (בהתאמה לסוג הקומפוננט) וכן ייצוגים בטבלאות הנוספות </w:t>
-      </w:r>
-      <w:r>
-        <w:rPr>
-          <w:rFonts w:asciiTheme="minorBidi" w:hAnsiTheme="minorBidi"/>
-          <w:sz w:val="24"/>
-          <w:szCs w:val="24"/>
-          <w:lang w:val="en-US"/>
-        </w:rPr>
-        <w:t>DQ</w:t>
-      </w:r>
-      <w:r>
-        <w:rPr>
-          <w:rFonts w:asciiTheme="minorBidi" w:hAnsiTheme="minorBidi" w:hint="cs"/>
-          <w:sz w:val="24"/>
-          <w:szCs w:val="24"/>
-          <w:rtl/>
-          <w:lang w:val="en-US"/>
-        </w:rPr>
-        <w:t xml:space="preserve"> (עבור דיסקים ו-</w:t>
-      </w:r>
-      <w:r>
-        <w:rPr>
-          <w:rFonts w:asciiTheme="minorBidi" w:hAnsiTheme="minorBidi"/>
-          <w:sz w:val="24"/>
-          <w:szCs w:val="24"/>
-          <w:lang w:val="en-US"/>
-        </w:rPr>
-        <w:t>queries</w:t>
-      </w:r>
-      <w:r>
-        <w:rPr>
-          <w:rFonts w:asciiTheme="minorBidi" w:hAnsiTheme="minorBidi" w:hint="cs"/>
-          <w:sz w:val="24"/>
-          <w:szCs w:val="24"/>
-          <w:rtl/>
-          <w:lang w:val="en-US"/>
-        </w:rPr>
-        <w:t>) ו-</w:t>
-      </w:r>
-      <w:r>
-        <w:rPr>
-          <w:rFonts w:asciiTheme="minorBidi" w:hAnsiTheme="minorBidi" w:hint="cs"/>
-          <w:sz w:val="24"/>
-          <w:szCs w:val="24"/>
-          <w:lang w:val="en-US"/>
-        </w:rPr>
-        <w:t>DR</w:t>
-      </w:r>
-      <w:r>
-        <w:rPr>
-          <w:rFonts w:asciiTheme="minorBidi" w:hAnsiTheme="minorBidi" w:hint="cs"/>
-          <w:sz w:val="24"/>
-          <w:szCs w:val="24"/>
-          <w:rtl/>
-          <w:lang w:val="en-US"/>
-        </w:rPr>
-        <w:t xml:space="preserve"> (עבור דיסקים ו-</w:t>
+          <w:rFonts w:asciiTheme="minorBidi" w:hAnsiTheme="minorBidi" w:hint="cs"/>
+          <w:sz w:val="24"/>
+          <w:szCs w:val="24"/>
+          <w:rtl/>
+          <w:lang w:val="en-US"/>
+        </w:rPr>
+        <w:t xml:space="preserve"> : </w:t>
+      </w:r>
+      <w:r>
+        <w:rPr>
+          <w:rFonts w:asciiTheme="minorBidi" w:hAnsiTheme="minorBidi" w:hint="cs"/>
+          <w:sz w:val="24"/>
+          <w:szCs w:val="24"/>
+          <w:rtl/>
+          <w:lang w:val="en-US"/>
+        </w:rPr>
+        <w:t xml:space="preserve">טבלה שמייצגת </w:t>
+      </w:r>
+      <w:r>
+        <w:rPr>
+          <w:rFonts w:asciiTheme="minorBidi" w:hAnsiTheme="minorBidi" w:hint="cs"/>
+          <w:sz w:val="24"/>
+          <w:szCs w:val="24"/>
+          <w:rtl/>
+          <w:lang w:val="en-US"/>
+        </w:rPr>
+        <w:t>עבור כל דיסק במסד את סכום גדלי ה-</w:t>
       </w:r>
       <w:r>
         <w:rPr>
@@ -3744,234 +3973,792 @@
           <w:rtl/>
           <w:lang w:val="en-US"/>
         </w:rPr>
-        <w:t xml:space="preserve">) הגוררות הורדת שורה שלמה מאותן הטבלאות (לא משאירים שורה "חצי מלאה"). נזכיר כי תוך כדי מחיקה של </w:t>
-      </w:r>
-      <w:r>
-        <w:rPr>
-          <w:rFonts w:asciiTheme="minorBidi" w:hAnsiTheme="minorBidi"/>
-          <w:sz w:val="24"/>
-          <w:szCs w:val="24"/>
-          <w:lang w:val="en-US"/>
-        </w:rPr>
-        <w:t>query</w:t>
-      </w:r>
-      <w:r>
-        <w:rPr>
-          <w:rFonts w:asciiTheme="minorBidi" w:hAnsiTheme="minorBidi" w:hint="cs"/>
-          <w:sz w:val="24"/>
-          <w:szCs w:val="24"/>
-          <w:rtl/>
-          <w:lang w:val="en-US"/>
-        </w:rPr>
-        <w:t xml:space="preserve"> אנו מבצעים "ניקוי" מ-</w:t>
-      </w:r>
-      <w:r>
-        <w:rPr>
-          <w:rFonts w:asciiTheme="minorBidi" w:hAnsiTheme="minorBidi" w:hint="cs"/>
-          <w:sz w:val="24"/>
-          <w:szCs w:val="24"/>
-          <w:lang w:val="en-US"/>
-        </w:rPr>
-        <w:t>DQ</w:t>
-      </w:r>
-      <w:r>
-        <w:rPr>
-          <w:rFonts w:asciiTheme="minorBidi" w:hAnsiTheme="minorBidi" w:hint="cs"/>
-          <w:sz w:val="24"/>
-          <w:szCs w:val="24"/>
-          <w:rtl/>
-          <w:lang w:val="en-US"/>
-        </w:rPr>
-        <w:t xml:space="preserve"> של ייצוגו תוך הגדלת כל </w:t>
-      </w:r>
-      <w:proofErr w:type="spellStart"/>
-      <w:r>
-        <w:rPr>
-          <w:rFonts w:asciiTheme="minorBidi" w:hAnsiTheme="minorBidi"/>
-          <w:sz w:val="24"/>
-          <w:szCs w:val="24"/>
-          <w:lang w:val="en-US"/>
-        </w:rPr>
-        <w:t>free_space</w:t>
-      </w:r>
-      <w:proofErr w:type="spellEnd"/>
-      <w:r>
-        <w:rPr>
-          <w:rFonts w:asciiTheme="minorBidi" w:hAnsiTheme="minorBidi" w:hint="cs"/>
-          <w:sz w:val="24"/>
-          <w:szCs w:val="24"/>
-          <w:rtl/>
-          <w:lang w:val="en-US"/>
-        </w:rPr>
-        <w:t xml:space="preserve"> של דיסק בגודלו כפי שהסברנו בחלק המתאר את </w:t>
-      </w:r>
-      <w:r>
-        <w:rPr>
-          <w:rFonts w:asciiTheme="minorBidi" w:hAnsiTheme="minorBidi"/>
-          <w:sz w:val="24"/>
-          <w:szCs w:val="24"/>
-          <w:lang w:val="en-US"/>
-        </w:rPr>
-        <w:t>DQ</w:t>
-      </w:r>
-      <w:r>
-        <w:rPr>
-          <w:rFonts w:asciiTheme="minorBidi" w:hAnsiTheme="minorBidi" w:hint="cs"/>
-          <w:sz w:val="24"/>
-          <w:szCs w:val="24"/>
-          <w:rtl/>
-          <w:lang w:val="en-US"/>
-        </w:rPr>
-        <w:t>.</w:t>
-      </w:r>
-      <w:r>
-        <w:rPr>
-          <w:rFonts w:asciiTheme="minorBidi" w:hAnsiTheme="minorBidi" w:hint="cs"/>
-          <w:sz w:val="24"/>
-          <w:szCs w:val="24"/>
-          <w:rtl/>
-          <w:lang w:val="en-US"/>
-        </w:rPr>
-        <w:t xml:space="preserve"> המחיקה מ</w:t>
-      </w:r>
-      <w:r>
-        <w:rPr>
-          <w:rFonts w:asciiTheme="minorBidi" w:hAnsiTheme="minorBidi" w:hint="cs"/>
-          <w:sz w:val="24"/>
-          <w:szCs w:val="24"/>
-          <w:lang w:val="en-US"/>
-        </w:rPr>
-        <w:t>DQ</w:t>
-      </w:r>
-      <w:r>
-        <w:rPr>
-          <w:rFonts w:asciiTheme="minorBidi" w:hAnsiTheme="minorBidi" w:hint="cs"/>
-          <w:sz w:val="24"/>
-          <w:szCs w:val="24"/>
-          <w:rtl/>
-          <w:lang w:val="en-US"/>
-        </w:rPr>
-        <w:t xml:space="preserve">, </w:t>
-      </w:r>
-      <w:r>
-        <w:rPr>
-          <w:rFonts w:asciiTheme="minorBidi" w:hAnsiTheme="minorBidi" w:hint="cs"/>
-          <w:sz w:val="24"/>
-          <w:szCs w:val="24"/>
-          <w:lang w:val="en-US"/>
-        </w:rPr>
-        <w:t>DR</w:t>
-      </w:r>
-      <w:r>
-        <w:rPr>
-          <w:rFonts w:asciiTheme="minorBidi" w:hAnsiTheme="minorBidi" w:hint="cs"/>
-          <w:sz w:val="24"/>
-          <w:szCs w:val="24"/>
-          <w:rtl/>
-          <w:lang w:val="en-US"/>
-        </w:rPr>
-        <w:t xml:space="preserve"> נעשית אוטמית על ידי מסד הנתונים בזכות השימוש ב: (לדוגמא עבור </w:t>
-      </w:r>
-      <w:r>
-        <w:rPr>
-          <w:rFonts w:asciiTheme="minorBidi" w:hAnsiTheme="minorBidi" w:hint="cs"/>
-          <w:sz w:val="24"/>
-          <w:szCs w:val="24"/>
-          <w:lang w:val="en-US"/>
-        </w:rPr>
-        <w:t>DQ</w:t>
-      </w:r>
-      <w:r>
-        <w:rPr>
-          <w:rFonts w:asciiTheme="minorBidi" w:hAnsiTheme="minorBidi" w:hint="cs"/>
-          <w:sz w:val="24"/>
-          <w:szCs w:val="24"/>
-          <w:rtl/>
-          <w:lang w:val="en-US"/>
-        </w:rPr>
-        <w:t xml:space="preserve"> ובאופן דומה עבור </w:t>
-      </w:r>
-      <w:r>
-        <w:rPr>
-          <w:rFonts w:asciiTheme="minorBidi" w:hAnsiTheme="minorBidi" w:hint="cs"/>
-          <w:sz w:val="24"/>
-          <w:szCs w:val="24"/>
-          <w:lang w:val="en-US"/>
-        </w:rPr>
-        <w:t>DR</w:t>
-      </w:r>
-      <w:r>
-        <w:rPr>
-          <w:rFonts w:asciiTheme="minorBidi" w:hAnsiTheme="minorBidi" w:hint="cs"/>
-          <w:sz w:val="24"/>
-          <w:szCs w:val="24"/>
-          <w:rtl/>
-          <w:lang w:val="en-US"/>
-        </w:rPr>
-        <w:t>)</w:t>
-      </w:r>
+        <w:t xml:space="preserve"> שמורכבים עליו (שנוספו לו).</w:t>
+      </w:r>
+    </w:p>
+    <w:tbl>
+      <w:tblPr>
+        <w:tblStyle w:val="a5"/>
+        <w:bidiVisual/>
+        <w:tblW w:w="6797" w:type="dxa"/>
+        <w:tblLook w:val="04A0" w:firstRow="1" w:lastRow="0" w:firstColumn="1" w:lastColumn="0" w:noHBand="0" w:noVBand="1"/>
+      </w:tblPr>
+      <w:tblGrid>
+        <w:gridCol w:w="3398"/>
+        <w:gridCol w:w="3399"/>
+      </w:tblGrid>
+      <w:tr>
+        <w:tc>
+          <w:tcPr>
+            <w:tcW w:w="3398" w:type="dxa"/>
+          </w:tcPr>
+          <w:p>
+            <w:pPr>
+              <w:bidi/>
+              <w:spacing w:line="360" w:lineRule="auto"/>
+              <w:jc w:val="both"/>
+              <w:rPr>
+                <w:rFonts w:asciiTheme="minorBidi" w:hAnsiTheme="minorBidi"/>
+                <w:b/>
+                <w:bCs/>
+                <w:sz w:val="24"/>
+                <w:szCs w:val="24"/>
+              </w:rPr>
+            </w:pPr>
+            <w:proofErr w:type="spellStart"/>
+            <w:r>
+              <w:rPr>
+                <w:rFonts w:asciiTheme="minorBidi" w:hAnsiTheme="minorBidi"/>
+                <w:b/>
+                <w:bCs/>
+                <w:sz w:val="24"/>
+                <w:szCs w:val="24"/>
+                <w:lang w:val="en-US"/>
+              </w:rPr>
+              <w:t>totalRam</w:t>
+            </w:r>
+            <w:proofErr w:type="spellEnd"/>
+          </w:p>
+        </w:tc>
+        <w:tc>
+          <w:tcPr>
+            <w:tcW w:w="3399" w:type="dxa"/>
+          </w:tcPr>
+          <w:p>
+            <w:pPr>
+              <w:bidi/>
+              <w:spacing w:line="360" w:lineRule="auto"/>
+              <w:jc w:val="both"/>
+              <w:rPr>
+                <w:rFonts w:asciiTheme="minorBidi" w:hAnsiTheme="minorBidi"/>
+                <w:b/>
+                <w:bCs/>
+                <w:sz w:val="24"/>
+                <w:szCs w:val="24"/>
+                <w:rtl/>
+                <w:lang w:val="en-US"/>
+              </w:rPr>
+            </w:pPr>
+            <w:proofErr w:type="spellStart"/>
+            <w:r>
+              <w:rPr>
+                <w:rFonts w:asciiTheme="minorBidi" w:hAnsiTheme="minorBidi"/>
+                <w:b/>
+                <w:bCs/>
+                <w:sz w:val="24"/>
+                <w:szCs w:val="24"/>
+                <w:lang w:val="en-US"/>
+              </w:rPr>
+              <w:t>diskID</w:t>
+            </w:r>
+            <w:proofErr w:type="spellEnd"/>
+          </w:p>
+        </w:tc>
+      </w:tr>
+      <w:tr>
+        <w:tc>
+          <w:tcPr>
+            <w:tcW w:w="3398" w:type="dxa"/>
+          </w:tcPr>
+          <w:p>
+            <w:pPr>
+              <w:bidi/>
+              <w:spacing w:line="360" w:lineRule="auto"/>
+              <w:jc w:val="both"/>
+              <w:rPr>
+                <w:rFonts w:asciiTheme="minorBidi" w:hAnsiTheme="minorBidi"/>
+                <w:sz w:val="24"/>
+                <w:szCs w:val="24"/>
+                <w:lang w:val="en-US"/>
+              </w:rPr>
+            </w:pPr>
+          </w:p>
+        </w:tc>
+        <w:tc>
+          <w:tcPr>
+            <w:tcW w:w="3399" w:type="dxa"/>
+          </w:tcPr>
+          <w:p>
+            <w:pPr>
+              <w:bidi/>
+              <w:spacing w:line="360" w:lineRule="auto"/>
+              <w:jc w:val="both"/>
+              <w:rPr>
+                <w:rFonts w:asciiTheme="minorBidi" w:hAnsiTheme="minorBidi"/>
+                <w:sz w:val="24"/>
+                <w:szCs w:val="24"/>
+                <w:rtl/>
+                <w:lang w:val="en-US"/>
+              </w:rPr>
+            </w:pPr>
+          </w:p>
+        </w:tc>
+      </w:tr>
+    </w:tbl>
+    <w:p>
+      <w:pPr>
+        <w:bidi/>
+        <w:spacing w:line="360" w:lineRule="auto"/>
+        <w:jc w:val="both"/>
+        <w:rPr>
+          <w:rFonts w:asciiTheme="minorBidi" w:hAnsiTheme="minorBidi" w:hint="cs"/>
+          <w:sz w:val="24"/>
+          <w:szCs w:val="24"/>
+          <w:rtl/>
+          <w:lang w:val="en-US"/>
+        </w:rPr>
+      </w:pPr>
     </w:p>
     <w:p>
       <w:pPr>
+        <w:bidi/>
         <w:spacing w:line="360" w:lineRule="auto"/>
-        <w:rPr>
-          <w:lang w:val="en-IL"/>
-        </w:rPr>
-      </w:pPr>
-      <w:r>
-        <w:rPr>
-          <w:lang w:val="en-IL"/>
+        <w:jc w:val="both"/>
+        <w:rPr>
+          <w:rFonts w:asciiTheme="minorBidi" w:hAnsiTheme="minorBidi" w:hint="cs"/>
+          <w:sz w:val="24"/>
+          <w:szCs w:val="24"/>
+          <w:rtl/>
+          <w:lang w:val="en-US"/>
+        </w:rPr>
+      </w:pPr>
+      <w:r>
+        <w:rPr>
+          <w:rFonts w:asciiTheme="minorBidi" w:hAnsiTheme="minorBidi" w:hint="cs"/>
+          <w:sz w:val="24"/>
+          <w:szCs w:val="24"/>
+          <w:rtl/>
+          <w:lang w:val="en-US"/>
+        </w:rPr>
+        <w:t xml:space="preserve">(עבור דיסק שלא נוסף לו אף </w:t>
+      </w:r>
+      <w:r>
+        <w:rPr>
+          <w:rFonts w:asciiTheme="minorBidi" w:hAnsiTheme="minorBidi" w:hint="cs"/>
+          <w:sz w:val="24"/>
+          <w:szCs w:val="24"/>
+          <w:lang w:val="en-US"/>
+        </w:rPr>
+        <w:t>RAM</w:t>
+      </w:r>
+      <w:r>
+        <w:rPr>
+          <w:rFonts w:asciiTheme="minorBidi" w:hAnsiTheme="minorBidi" w:hint="cs"/>
+          <w:sz w:val="24"/>
+          <w:szCs w:val="24"/>
+          <w:rtl/>
+          <w:lang w:val="en-US"/>
+        </w:rPr>
+        <w:t xml:space="preserve"> </w:t>
+      </w:r>
+      <w:r>
+        <w:rPr>
+          <w:rFonts w:asciiTheme="minorBidi" w:hAnsiTheme="minorBidi" w:hint="cs"/>
+          <w:sz w:val="24"/>
+          <w:szCs w:val="24"/>
+          <w:rtl/>
+          <w:lang w:val="en-US"/>
+        </w:rPr>
+        <w:t xml:space="preserve">אז </w:t>
+      </w:r>
+      <w:proofErr w:type="spellStart"/>
+      <w:r>
+        <w:rPr>
+          <w:rFonts w:asciiTheme="minorBidi" w:hAnsiTheme="minorBidi"/>
+          <w:sz w:val="24"/>
+          <w:szCs w:val="24"/>
+          <w:lang w:val="en-US"/>
+        </w:rPr>
+        <w:t>totalRam</w:t>
+      </w:r>
+      <w:proofErr w:type="spellEnd"/>
+      <w:r>
+        <w:rPr>
+          <w:rFonts w:asciiTheme="minorBidi" w:hAnsiTheme="minorBidi" w:hint="cs"/>
+          <w:sz w:val="24"/>
+          <w:szCs w:val="24"/>
+          <w:rtl/>
+          <w:lang w:val="en-US"/>
+        </w:rPr>
+        <w:t xml:space="preserve"> יהיה שווה 0).</w:t>
+      </w:r>
+    </w:p>
+    <w:p>
+      <w:pPr>
+        <w:rPr>
+          <w:rFonts w:asciiTheme="minorBidi" w:hAnsiTheme="minorBidi"/>
+          <w:sz w:val="24"/>
+          <w:szCs w:val="24"/>
+          <w:u w:val="single"/>
+          <w:lang w:val="en-US"/>
+        </w:rPr>
+      </w:pPr>
+      <w:r>
+        <w:rPr>
+          <w:rFonts w:asciiTheme="minorBidi" w:hAnsiTheme="minorBidi"/>
+          <w:sz w:val="24"/>
+          <w:szCs w:val="24"/>
+          <w:u w:val="single"/>
+          <w:lang w:val="en-US"/>
+        </w:rPr>
+        <w:br w:type="page"/>
+      </w:r>
+    </w:p>
+    <w:p>
+      <w:pPr>
+        <w:bidi/>
+        <w:spacing w:line="360" w:lineRule="auto"/>
+        <w:jc w:val="both"/>
+        <w:rPr>
+          <w:rFonts w:asciiTheme="minorBidi" w:hAnsiTheme="minorBidi"/>
+          <w:sz w:val="24"/>
+          <w:szCs w:val="24"/>
+          <w:lang w:val="en-US"/>
+        </w:rPr>
+      </w:pPr>
+      <w:r>
+        <w:rPr>
+          <w:rFonts w:asciiTheme="minorBidi" w:hAnsiTheme="minorBidi" w:hint="cs"/>
+          <w:sz w:val="24"/>
+          <w:szCs w:val="24"/>
+          <w:u w:val="single"/>
+          <w:lang w:val="en-US"/>
+        </w:rPr>
+        <w:lastRenderedPageBreak/>
+        <w:t>API</w:t>
+      </w:r>
+    </w:p>
+    <w:p>
+      <w:pPr>
+        <w:bidi/>
+        <w:spacing w:line="360" w:lineRule="auto"/>
+        <w:jc w:val="both"/>
+        <w:rPr>
+          <w:rFonts w:asciiTheme="minorBidi" w:hAnsiTheme="minorBidi"/>
+          <w:sz w:val="24"/>
+          <w:szCs w:val="24"/>
+          <w:rtl/>
+          <w:lang w:val="en-US"/>
+        </w:rPr>
+      </w:pPr>
+      <w:r>
+        <w:rPr>
+          <w:rFonts w:asciiTheme="minorBidi" w:hAnsiTheme="minorBidi" w:hint="cs"/>
+          <w:sz w:val="24"/>
+          <w:szCs w:val="24"/>
+          <w:rtl/>
+          <w:lang w:val="en-US"/>
+        </w:rPr>
+        <w:t xml:space="preserve">כפי שציינו, החלטנו להתמקד במסמך בהסברים שאינם טריוויאלים, לפיכך חסכנו פונקציות מהצורה </w:t>
+      </w:r>
+      <w:r>
+        <w:rPr>
+          <w:rFonts w:asciiTheme="minorBidi" w:hAnsiTheme="minorBidi"/>
+          <w:sz w:val="24"/>
+          <w:szCs w:val="24"/>
+          <w:lang w:val="en-US"/>
+        </w:rPr>
+        <w:t>get/add…</w:t>
+      </w:r>
+      <w:r>
+        <w:rPr>
+          <w:rFonts w:asciiTheme="minorBidi" w:hAnsiTheme="minorBidi" w:hint="cs"/>
+          <w:sz w:val="24"/>
+          <w:szCs w:val="24"/>
+          <w:rtl/>
+          <w:lang w:val="en-US"/>
+        </w:rPr>
+        <w:t xml:space="preserve">  ואנו מקווים ששאר ההסברים במס</w:t>
+      </w:r>
+      <w:r>
+        <w:rPr>
+          <w:rFonts w:asciiTheme="minorBidi" w:hAnsiTheme="minorBidi" w:hint="cs"/>
+          <w:sz w:val="24"/>
+          <w:szCs w:val="24"/>
+          <w:rtl/>
+          <w:lang w:val="en-US"/>
+        </w:rPr>
+        <w:t>מ</w:t>
+      </w:r>
+      <w:r>
+        <w:rPr>
+          <w:rFonts w:asciiTheme="minorBidi" w:hAnsiTheme="minorBidi" w:hint="cs"/>
+          <w:sz w:val="24"/>
+          <w:szCs w:val="24"/>
+          <w:rtl/>
+          <w:lang w:val="en-US"/>
+        </w:rPr>
+        <w:t>ך ישכנעו אתכם ברמת ההבנה שלנו.</w:t>
+      </w:r>
+    </w:p>
+    <w:p>
+      <w:pPr>
+        <w:bidi/>
+        <w:spacing w:line="360" w:lineRule="auto"/>
+        <w:jc w:val="both"/>
+        <w:rPr>
+          <w:rFonts w:asciiTheme="minorBidi" w:hAnsiTheme="minorBidi"/>
+          <w:sz w:val="24"/>
+          <w:szCs w:val="24"/>
+          <w:rtl/>
+          <w:lang w:val="en-US"/>
+        </w:rPr>
+      </w:pPr>
+    </w:p>
+    <w:p>
+      <w:pPr>
+        <w:bidi/>
+        <w:spacing w:line="360" w:lineRule="auto"/>
+        <w:jc w:val="both"/>
+        <w:rPr>
+          <w:rFonts w:asciiTheme="minorBidi" w:hAnsiTheme="minorBidi"/>
+          <w:b/>
+          <w:bCs/>
+          <w:sz w:val="24"/>
+          <w:szCs w:val="24"/>
+          <w:rtl/>
+          <w:lang w:val="en-US"/>
+        </w:rPr>
+      </w:pPr>
+      <w:proofErr w:type="spellStart"/>
+      <w:r>
+        <w:rPr>
+          <w:rFonts w:asciiTheme="minorBidi" w:hAnsiTheme="minorBidi"/>
+          <w:b/>
+          <w:bCs/>
+          <w:sz w:val="24"/>
+          <w:szCs w:val="24"/>
+          <w:lang w:val="en-US"/>
+        </w:rPr>
+        <w:t>deleteQuery</w:t>
+      </w:r>
+      <w:proofErr w:type="spellEnd"/>
+      <w:r>
+        <w:rPr>
+          <w:rFonts w:asciiTheme="minorBidi" w:hAnsiTheme="minorBidi"/>
+          <w:b/>
+          <w:bCs/>
+          <w:sz w:val="24"/>
+          <w:szCs w:val="24"/>
+          <w:lang w:val="en-US"/>
+        </w:rPr>
+        <w:t>/Disk/RAM</w:t>
+      </w:r>
+    </w:p>
+    <w:p>
+      <w:pPr>
+        <w:bidi/>
+        <w:spacing w:line="360" w:lineRule="auto"/>
+        <w:jc w:val="both"/>
+        <w:rPr>
+          <w:rFonts w:asciiTheme="minorBidi" w:hAnsiTheme="minorBidi"/>
+          <w:rtl/>
+        </w:rPr>
+      </w:pPr>
+      <w:r>
+        <w:rPr>
+          <w:rFonts w:asciiTheme="minorBidi" w:hAnsiTheme="minorBidi" w:hint="cs"/>
+          <w:sz w:val="24"/>
+          <w:szCs w:val="24"/>
+          <w:rtl/>
+          <w:lang w:val="en-US"/>
+        </w:rPr>
+        <w:t xml:space="preserve">פונקציות המסירות מממסד הנתונים </w:t>
+      </w:r>
+      <w:r>
+        <w:rPr>
+          <w:rFonts w:asciiTheme="minorBidi" w:hAnsiTheme="minorBidi" w:hint="cs"/>
+          <w:b/>
+          <w:bCs/>
+          <w:sz w:val="24"/>
+          <w:szCs w:val="24"/>
+          <w:rtl/>
+          <w:lang w:val="en-US"/>
+        </w:rPr>
+        <w:t>כל</w:t>
+      </w:r>
+      <w:r>
+        <w:rPr>
+          <w:rFonts w:asciiTheme="minorBidi" w:hAnsiTheme="minorBidi" w:hint="cs"/>
+          <w:sz w:val="24"/>
+          <w:szCs w:val="24"/>
+          <w:rtl/>
+          <w:lang w:val="en-US"/>
+        </w:rPr>
+        <w:t xml:space="preserve"> ייצוג של דיסק/</w:t>
+      </w:r>
+      <w:r>
+        <w:rPr>
+          <w:rFonts w:asciiTheme="minorBidi" w:hAnsiTheme="minorBidi"/>
+          <w:sz w:val="24"/>
+          <w:szCs w:val="24"/>
+          <w:lang w:val="en-US"/>
+        </w:rPr>
+        <w:t>query/RAM</w:t>
+      </w:r>
+      <w:r>
+        <w:rPr>
+          <w:rFonts w:asciiTheme="minorBidi" w:hAnsiTheme="minorBidi" w:hint="cs"/>
+          <w:sz w:val="24"/>
+          <w:szCs w:val="24"/>
+          <w:rtl/>
+          <w:lang w:val="en-US"/>
+        </w:rPr>
+        <w:t xml:space="preserve">. אנו מוחקים את הייצוג מהטבלאות </w:t>
+      </w:r>
+      <w:proofErr w:type="spellStart"/>
+      <w:r>
+        <w:rPr>
+          <w:rFonts w:asciiTheme="minorBidi" w:hAnsiTheme="minorBidi"/>
+          <w:sz w:val="24"/>
+          <w:szCs w:val="24"/>
+          <w:lang w:val="en-US"/>
+        </w:rPr>
+        <w:t>TQuery</w:t>
+      </w:r>
+      <w:proofErr w:type="spellEnd"/>
+      <w:r>
+        <w:rPr>
+          <w:rFonts w:asciiTheme="minorBidi" w:hAnsiTheme="minorBidi"/>
+          <w:sz w:val="24"/>
+          <w:szCs w:val="24"/>
+          <w:lang w:val="en-US"/>
+        </w:rPr>
+        <w:t>/</w:t>
+      </w:r>
+      <w:proofErr w:type="spellStart"/>
+      <w:r>
+        <w:rPr>
+          <w:rFonts w:asciiTheme="minorBidi" w:hAnsiTheme="minorBidi"/>
+          <w:sz w:val="24"/>
+          <w:szCs w:val="24"/>
+          <w:lang w:val="en-US"/>
+        </w:rPr>
+        <w:t>TDiskqTRAM</w:t>
+      </w:r>
+      <w:proofErr w:type="spellEnd"/>
+      <w:r>
+        <w:rPr>
+          <w:rFonts w:asciiTheme="minorBidi" w:hAnsiTheme="minorBidi" w:hint="cs"/>
+          <w:sz w:val="24"/>
+          <w:szCs w:val="24"/>
+          <w:rtl/>
+          <w:lang w:val="en-US"/>
+        </w:rPr>
+        <w:t xml:space="preserve"> (בהתאמה לסוג הקומפוננט) וכן ייצוגים בטבלאות הנוספות </w:t>
+      </w:r>
+      <w:r>
+        <w:rPr>
+          <w:rFonts w:asciiTheme="minorBidi" w:hAnsiTheme="minorBidi"/>
+          <w:sz w:val="24"/>
+          <w:szCs w:val="24"/>
+          <w:lang w:val="en-US"/>
+        </w:rPr>
+        <w:t>DQ</w:t>
+      </w:r>
+      <w:r>
+        <w:rPr>
+          <w:rFonts w:asciiTheme="minorBidi" w:hAnsiTheme="minorBidi" w:hint="cs"/>
+          <w:sz w:val="24"/>
+          <w:szCs w:val="24"/>
+          <w:rtl/>
+          <w:lang w:val="en-US"/>
+        </w:rPr>
+        <w:t xml:space="preserve"> (עבור דיסקים ו-</w:t>
+      </w:r>
+      <w:r>
+        <w:rPr>
+          <w:rFonts w:asciiTheme="minorBidi" w:hAnsiTheme="minorBidi"/>
+          <w:sz w:val="24"/>
+          <w:szCs w:val="24"/>
+          <w:lang w:val="en-US"/>
+        </w:rPr>
+        <w:t>queries</w:t>
+      </w:r>
+      <w:r>
+        <w:rPr>
+          <w:rFonts w:asciiTheme="minorBidi" w:hAnsiTheme="minorBidi" w:hint="cs"/>
+          <w:sz w:val="24"/>
+          <w:szCs w:val="24"/>
+          <w:rtl/>
+          <w:lang w:val="en-US"/>
+        </w:rPr>
+        <w:t>) ו-</w:t>
+      </w:r>
+      <w:r>
+        <w:rPr>
+          <w:rFonts w:asciiTheme="minorBidi" w:hAnsiTheme="minorBidi" w:hint="cs"/>
+          <w:sz w:val="24"/>
+          <w:szCs w:val="24"/>
+          <w:lang w:val="en-US"/>
+        </w:rPr>
+        <w:t>DR</w:t>
+      </w:r>
+      <w:r>
+        <w:rPr>
+          <w:rFonts w:asciiTheme="minorBidi" w:hAnsiTheme="minorBidi" w:hint="cs"/>
+          <w:sz w:val="24"/>
+          <w:szCs w:val="24"/>
+          <w:rtl/>
+          <w:lang w:val="en-US"/>
+        </w:rPr>
+        <w:t xml:space="preserve"> (עבור דיסקים ו-</w:t>
+      </w:r>
+      <w:r>
+        <w:rPr>
+          <w:rFonts w:asciiTheme="minorBidi" w:hAnsiTheme="minorBidi" w:hint="cs"/>
+          <w:sz w:val="24"/>
+          <w:szCs w:val="24"/>
+          <w:lang w:val="en-US"/>
+        </w:rPr>
+        <w:t>RAM</w:t>
+      </w:r>
+      <w:r>
+        <w:rPr>
+          <w:rFonts w:asciiTheme="minorBidi" w:hAnsiTheme="minorBidi" w:hint="cs"/>
+          <w:sz w:val="24"/>
+          <w:szCs w:val="24"/>
+          <w:rtl/>
+          <w:lang w:val="en-US"/>
+        </w:rPr>
+        <w:t xml:space="preserve">) הגוררות הורדת שורה שלמה מאותן הטבלאות (לא משאירים שורה "חצי מלאה"). נזכיר כי תוך כדי </w:t>
+      </w:r>
+      <w:r>
+        <w:rPr>
+          <w:rFonts w:asciiTheme="minorBidi" w:hAnsiTheme="minorBidi"/>
+          <w:sz w:val="24"/>
+          <w:szCs w:val="24"/>
+          <w:rtl/>
+          <w:lang w:val="en-US"/>
+        </w:rPr>
+        <w:t xml:space="preserve">מחיקה של </w:t>
+      </w:r>
+      <w:r>
+        <w:rPr>
+          <w:rFonts w:asciiTheme="minorBidi" w:hAnsiTheme="minorBidi"/>
+          <w:sz w:val="24"/>
+          <w:szCs w:val="24"/>
+          <w:lang w:val="en-US"/>
+        </w:rPr>
+        <w:t>query</w:t>
+      </w:r>
+      <w:r>
+        <w:rPr>
+          <w:rFonts w:asciiTheme="minorBidi" w:hAnsiTheme="minorBidi"/>
+          <w:sz w:val="24"/>
+          <w:szCs w:val="24"/>
+          <w:rtl/>
+          <w:lang w:val="en-US"/>
+        </w:rPr>
+        <w:t xml:space="preserve"> אנו מבצעים "ניקוי" מ-</w:t>
+      </w:r>
+      <w:r>
+        <w:rPr>
+          <w:rFonts w:asciiTheme="minorBidi" w:hAnsiTheme="minorBidi"/>
+          <w:sz w:val="24"/>
+          <w:szCs w:val="24"/>
+          <w:lang w:val="en-US"/>
+        </w:rPr>
+        <w:t>DQ</w:t>
+      </w:r>
+      <w:r>
+        <w:rPr>
+          <w:rFonts w:asciiTheme="minorBidi" w:hAnsiTheme="minorBidi"/>
+          <w:sz w:val="24"/>
+          <w:szCs w:val="24"/>
+          <w:rtl/>
+          <w:lang w:val="en-US"/>
+        </w:rPr>
+        <w:t xml:space="preserve"> של ייצוגו תוך הגדלת כל </w:t>
+      </w:r>
+      <w:proofErr w:type="spellStart"/>
+      <w:r>
+        <w:rPr>
+          <w:rFonts w:asciiTheme="minorBidi" w:hAnsiTheme="minorBidi"/>
+          <w:sz w:val="24"/>
+          <w:szCs w:val="24"/>
+          <w:lang w:val="en-US"/>
+        </w:rPr>
+        <w:t>free_space</w:t>
+      </w:r>
+      <w:proofErr w:type="spellEnd"/>
+      <w:r>
+        <w:rPr>
+          <w:rFonts w:asciiTheme="minorBidi" w:hAnsiTheme="minorBidi"/>
+          <w:sz w:val="24"/>
+          <w:szCs w:val="24"/>
+          <w:rtl/>
+          <w:lang w:val="en-US"/>
+        </w:rPr>
+        <w:t xml:space="preserve"> של דיסק בגודלו כפי שהסברנו בחלק המתאר את </w:t>
+      </w:r>
+      <w:r>
+        <w:rPr>
+          <w:rFonts w:asciiTheme="minorBidi" w:hAnsiTheme="minorBidi"/>
+          <w:sz w:val="24"/>
+          <w:szCs w:val="24"/>
+          <w:lang w:val="en-US"/>
+        </w:rPr>
+        <w:t>DQ</w:t>
+      </w:r>
+      <w:r>
+        <w:rPr>
+          <w:rFonts w:asciiTheme="minorBidi" w:hAnsiTheme="minorBidi"/>
+          <w:sz w:val="24"/>
+          <w:szCs w:val="24"/>
+          <w:rtl/>
+          <w:lang w:val="en-US"/>
+        </w:rPr>
+        <w:t>.</w:t>
+      </w:r>
+      <w:r>
+        <w:rPr>
+          <w:rFonts w:asciiTheme="minorBidi" w:hAnsiTheme="minorBidi"/>
+          <w:sz w:val="24"/>
+          <w:szCs w:val="24"/>
+          <w:rtl/>
+          <w:lang w:val="en-US"/>
+        </w:rPr>
+        <w:t xml:space="preserve"> המחיקה מ</w:t>
+      </w:r>
+      <w:r>
+        <w:rPr>
+          <w:rFonts w:asciiTheme="minorBidi" w:hAnsiTheme="minorBidi"/>
+          <w:sz w:val="24"/>
+          <w:szCs w:val="24"/>
+          <w:lang w:val="en-US"/>
+        </w:rPr>
+        <w:t>DQ</w:t>
+      </w:r>
+      <w:r>
+        <w:rPr>
+          <w:rFonts w:asciiTheme="minorBidi" w:hAnsiTheme="minorBidi"/>
+          <w:sz w:val="24"/>
+          <w:szCs w:val="24"/>
+          <w:rtl/>
+          <w:lang w:val="en-US"/>
+        </w:rPr>
+        <w:t xml:space="preserve">, </w:t>
+      </w:r>
+      <w:r>
+        <w:rPr>
+          <w:rFonts w:asciiTheme="minorBidi" w:hAnsiTheme="minorBidi"/>
+          <w:sz w:val="24"/>
+          <w:szCs w:val="24"/>
+          <w:lang w:val="en-US"/>
+        </w:rPr>
+        <w:t>DR</w:t>
+      </w:r>
+      <w:r>
+        <w:rPr>
+          <w:rFonts w:asciiTheme="minorBidi" w:hAnsiTheme="minorBidi"/>
+          <w:sz w:val="24"/>
+          <w:szCs w:val="24"/>
+          <w:rtl/>
+          <w:lang w:val="en-US"/>
+        </w:rPr>
+        <w:t xml:space="preserve"> נעשית אוטמית על ידי מסד הנתונים בזכות השימוש ב: (לדוגמא עבור </w:t>
+      </w:r>
+      <w:r>
+        <w:rPr>
+          <w:rFonts w:asciiTheme="minorBidi" w:hAnsiTheme="minorBidi"/>
+          <w:sz w:val="24"/>
+          <w:szCs w:val="24"/>
+          <w:lang w:val="en-US"/>
+        </w:rPr>
+        <w:t>DQ</w:t>
+      </w:r>
+      <w:r>
+        <w:rPr>
+          <w:rFonts w:asciiTheme="minorBidi" w:hAnsiTheme="minorBidi"/>
+          <w:sz w:val="24"/>
+          <w:szCs w:val="24"/>
+          <w:rtl/>
+          <w:lang w:val="en-US"/>
+        </w:rPr>
+        <w:t xml:space="preserve"> ובאופן דומה עבור </w:t>
+      </w:r>
+      <w:r>
+        <w:rPr>
+          <w:rFonts w:asciiTheme="minorBidi" w:hAnsiTheme="minorBidi"/>
+          <w:sz w:val="24"/>
+          <w:szCs w:val="24"/>
+          <w:lang w:val="en-US"/>
+        </w:rPr>
+        <w:t>DR</w:t>
+      </w:r>
+      <w:r>
+        <w:rPr>
+          <w:rFonts w:asciiTheme="minorBidi" w:hAnsiTheme="minorBidi"/>
+          <w:sz w:val="24"/>
+          <w:szCs w:val="24"/>
+          <w:rtl/>
+          <w:lang w:val="en-US"/>
+        </w:rPr>
+        <w:t>)</w:t>
+      </w:r>
+    </w:p>
+    <w:p>
+      <w:pPr>
+        <w:spacing w:line="360" w:lineRule="auto"/>
+        <w:rPr>
+          <w:rFonts w:asciiTheme="minorBidi" w:hAnsiTheme="minorBidi"/>
+        </w:rPr>
+      </w:pPr>
+      <w:r>
+        <w:rPr>
+          <w:rFonts w:asciiTheme="minorBidi" w:hAnsiTheme="minorBidi"/>
         </w:rPr>
         <w:t>FOREIGN KEY (</w:t>
       </w:r>
       <w:proofErr w:type="spellStart"/>
       <w:r>
         <w:rPr>
-          <w:lang w:val="en-IL"/>
+          <w:rFonts w:asciiTheme="minorBidi" w:hAnsiTheme="minorBidi"/>
         </w:rPr>
         <w:t>diskID</w:t>
       </w:r>
       <w:proofErr w:type="spellEnd"/>
       <w:r>
         <w:rPr>
-          <w:lang w:val="en-IL"/>
+          <w:rFonts w:asciiTheme="minorBidi" w:hAnsiTheme="minorBidi"/>
         </w:rPr>
         <w:t xml:space="preserve">) REFERENCES </w:t>
       </w:r>
       <w:proofErr w:type="spellStart"/>
       <w:r>
         <w:rPr>
-          <w:lang w:val="en-IL"/>
+          <w:rFonts w:asciiTheme="minorBidi" w:hAnsiTheme="minorBidi"/>
         </w:rPr>
         <w:t>TDisk</w:t>
       </w:r>
       <w:proofErr w:type="spellEnd"/>
       <w:r>
         <w:rPr>
-          <w:lang w:val="en-IL"/>
+          <w:rFonts w:asciiTheme="minorBidi" w:hAnsiTheme="minorBidi"/>
         </w:rPr>
         <w:t>(</w:t>
       </w:r>
       <w:proofErr w:type="spellStart"/>
       <w:r>
         <w:rPr>
-          <w:lang w:val="en-IL"/>
+          <w:rFonts w:asciiTheme="minorBidi" w:hAnsiTheme="minorBidi"/>
         </w:rPr>
         <w:t>diskID</w:t>
       </w:r>
       <w:proofErr w:type="spellEnd"/>
       <w:r>
         <w:rPr>
-          <w:lang w:val="en-IL"/>
+          <w:rFonts w:asciiTheme="minorBidi" w:hAnsiTheme="minorBidi"/>
         </w:rPr>
         <w:t xml:space="preserve">) </w:t>
       </w:r>
       <w:r>
         <w:rPr>
+          <w:rFonts w:asciiTheme="minorBidi" w:hAnsiTheme="minorBidi"/>
           <w:b/>
           <w:bCs/>
           <w:u w:val="single"/>
-          <w:lang w:val="en-IL"/>
         </w:rPr>
         <w:t>ON DELETE CASCADE</w:t>
       </w:r>
@@ -3980,71 +4767,64 @@
       <w:pPr>
         <w:spacing w:line="360" w:lineRule="auto"/>
         <w:rPr>
-          <w:lang w:val="en-US"/>
-        </w:rPr>
-      </w:pPr>
-      <w:r>
-        <w:rPr>
-          <w:rFonts w:cs="Arial"/>
-          <w:rtl/>
-          <w:lang w:val="en-IL"/>
-        </w:rPr>
-        <w:t xml:space="preserve"> </w:t>
-      </w:r>
-      <w:r>
-        <w:rPr>
-          <w:lang w:val="en-IL"/>
+          <w:rFonts w:asciiTheme="minorBidi" w:hAnsiTheme="minorBidi"/>
+          <w:lang w:val="en-US"/>
+        </w:rPr>
+      </w:pPr>
+      <w:r>
+        <w:rPr>
+          <w:rFonts w:asciiTheme="minorBidi" w:hAnsiTheme="minorBidi"/>
         </w:rPr>
         <w:t>FOREIGN KEY (</w:t>
       </w:r>
       <w:proofErr w:type="spellStart"/>
       <w:r>
         <w:rPr>
-          <w:lang w:val="en-IL"/>
+          <w:rFonts w:asciiTheme="minorBidi" w:hAnsiTheme="minorBidi"/>
         </w:rPr>
         <w:t>queryID</w:t>
       </w:r>
       <w:proofErr w:type="spellEnd"/>
       <w:r>
         <w:rPr>
-          <w:lang w:val="en-IL"/>
+          <w:rFonts w:asciiTheme="minorBidi" w:hAnsiTheme="minorBidi"/>
         </w:rPr>
         <w:t xml:space="preserve">) REFERENCES </w:t>
       </w:r>
       <w:proofErr w:type="spellStart"/>
       <w:r>
         <w:rPr>
-          <w:lang w:val="en-IL"/>
+          <w:rFonts w:asciiTheme="minorBidi" w:hAnsiTheme="minorBidi"/>
         </w:rPr>
         <w:t>TQuery</w:t>
       </w:r>
       <w:proofErr w:type="spellEnd"/>
       <w:r>
         <w:rPr>
-          <w:lang w:val="en-IL"/>
+          <w:rFonts w:asciiTheme="minorBidi" w:hAnsiTheme="minorBidi"/>
         </w:rPr>
         <w:t>(</w:t>
       </w:r>
       <w:proofErr w:type="spellStart"/>
       <w:r>
         <w:rPr>
-          <w:lang w:val="en-IL"/>
+          <w:rFonts w:asciiTheme="minorBidi" w:hAnsiTheme="minorBidi"/>
         </w:rPr>
         <w:t>queryID</w:t>
       </w:r>
       <w:proofErr w:type="spellEnd"/>
       <w:r>
         <w:rPr>
-          <w:lang w:val="en-IL"/>
+          <w:rFonts w:asciiTheme="minorBidi" w:hAnsiTheme="minorBidi"/>
         </w:rPr>
         <w:t xml:space="preserve">) </w:t>
       </w:r>
       <w:r>
         <w:rPr>
+          <w:rFonts w:asciiTheme="minorBidi" w:hAnsiTheme="minorBidi"/>
           <w:b/>
           <w:bCs/>
           <w:u w:val="single"/>
-          <w:lang w:val="en-IL"/>
         </w:rPr>
         <w:t>ON DELETE CASCADE</w:t>
       </w:r>
@@ -4098,7 +4878,7 @@
         <w:spacing w:line="360" w:lineRule="auto"/>
         <w:jc w:val="both"/>
         <w:rPr>
-          <w:rFonts w:asciiTheme="minorBidi" w:hAnsiTheme="minorBidi" w:hint="cs"/>
+          <w:rFonts w:asciiTheme="minorBidi" w:hAnsiTheme="minorBidi"/>
           <w:sz w:val="24"/>
           <w:szCs w:val="24"/>
           <w:rtl/>
@@ -4142,17 +4922,7 @@
           <w:rtl/>
           <w:lang w:val="en-US"/>
         </w:rPr>
-        <w:t xml:space="preserve"> </w:t>
-      </w:r>
-      <w:r>
-        <w:rPr>
-          <w:rFonts w:asciiTheme="minorBidi" w:hAnsiTheme="minorBidi" w:hint="cs"/>
-          <w:sz w:val="24"/>
-          <w:szCs w:val="24"/>
-          <w:rtl/>
-          <w:lang w:val="en-US"/>
-        </w:rPr>
-        <w:t xml:space="preserve">על ידי הצלבת הטבלאות </w:t>
+        <w:t xml:space="preserve"> על ידי הצלבת הטבלאות </w:t>
       </w:r>
       <w:r>
         <w:rPr>
@@ -4351,7 +5121,7 @@
         <w:spacing w:line="360" w:lineRule="auto"/>
         <w:jc w:val="both"/>
         <w:rPr>
-          <w:rFonts w:asciiTheme="minorBidi" w:hAnsiTheme="minorBidi" w:hint="cs"/>
+          <w:rFonts w:asciiTheme="minorBidi" w:hAnsiTheme="minorBidi"/>
           <w:sz w:val="24"/>
           <w:szCs w:val="24"/>
           <w:rtl/>
@@ -4551,7 +5321,7 @@
         <w:spacing w:line="360" w:lineRule="auto"/>
         <w:jc w:val="both"/>
         <w:rPr>
-          <w:rFonts w:asciiTheme="minorBidi" w:hAnsiTheme="minorBidi" w:hint="cs"/>
+          <w:rFonts w:asciiTheme="minorBidi" w:hAnsiTheme="minorBidi"/>
           <w:sz w:val="24"/>
           <w:szCs w:val="24"/>
           <w:rtl/>
@@ -4703,6 +5473,20 @@
         <w:jc w:val="both"/>
         <w:rPr>
           <w:rFonts w:asciiTheme="minorBidi" w:hAnsiTheme="minorBidi"/>
+          <w:sz w:val="24"/>
+          <w:szCs w:val="24"/>
+          <w:rtl/>
+          <w:lang w:val="en-US"/>
+        </w:rPr>
+      </w:pPr>
+    </w:p>
+    <w:p>
+      <w:pPr>
+        <w:bidi/>
+        <w:spacing w:line="360" w:lineRule="auto"/>
+        <w:jc w:val="both"/>
+        <w:rPr>
+          <w:rFonts w:asciiTheme="minorBidi" w:hAnsiTheme="minorBidi"/>
           <w:b/>
           <w:bCs/>
           <w:sz w:val="24"/>
@@ -4833,9 +5617,10 @@
         <w:spacing w:line="360" w:lineRule="auto"/>
         <w:jc w:val="both"/>
         <w:rPr>
-          <w:rFonts w:asciiTheme="minorBidi" w:hAnsiTheme="minorBidi" w:hint="cs"/>
-          <w:sz w:val="24"/>
-          <w:szCs w:val="24"/>
+          <w:rFonts w:asciiTheme="minorBidi" w:hAnsiTheme="minorBidi"/>
+          <w:sz w:val="24"/>
+          <w:szCs w:val="24"/>
+          <w:rtl/>
           <w:lang w:val="en-US"/>
         </w:rPr>
       </w:pPr>
@@ -4914,6 +5699,19 @@
         <w:jc w:val="both"/>
         <w:rPr>
           <w:rFonts w:asciiTheme="minorBidi" w:hAnsiTheme="minorBidi"/>
+          <w:sz w:val="24"/>
+          <w:szCs w:val="24"/>
+          <w:lang w:val="en-US"/>
+        </w:rPr>
+      </w:pPr>
+    </w:p>
+    <w:p>
+      <w:pPr>
+        <w:bidi/>
+        <w:spacing w:line="360" w:lineRule="auto"/>
+        <w:jc w:val="both"/>
+        <w:rPr>
+          <w:rFonts w:asciiTheme="minorBidi" w:hAnsiTheme="minorBidi"/>
           <w:b/>
           <w:bCs/>
           <w:sz w:val="24"/>
@@ -4942,22 +5740,22 @@
         <w:spacing w:line="360" w:lineRule="auto"/>
         <w:jc w:val="both"/>
         <w:rPr>
-          <w:rFonts w:asciiTheme="minorBidi" w:hAnsiTheme="minorBidi" w:hint="cs"/>
-          <w:sz w:val="24"/>
-          <w:szCs w:val="24"/>
-          <w:rtl/>
-          <w:lang w:val="en-US"/>
-        </w:rPr>
-      </w:pPr>
-      <w:r>
-        <w:rPr>
-          <w:rFonts w:asciiTheme="minorBidi" w:hAnsiTheme="minorBidi" w:hint="cs"/>
-          <w:sz w:val="24"/>
-          <w:szCs w:val="24"/>
-          <w:rtl/>
-          <w:lang w:val="en-US"/>
-        </w:rPr>
-        <w:t xml:space="preserve">שואלים 2 שאילתות עם תחת </w:t>
+          <w:rFonts w:asciiTheme="minorBidi" w:hAnsiTheme="minorBidi"/>
+          <w:sz w:val="24"/>
+          <w:szCs w:val="24"/>
+          <w:rtl/>
+          <w:lang w:val="en-US"/>
+        </w:rPr>
+      </w:pPr>
+      <w:r>
+        <w:rPr>
+          <w:rFonts w:asciiTheme="minorBidi" w:hAnsiTheme="minorBidi" w:hint="cs"/>
+          <w:sz w:val="24"/>
+          <w:szCs w:val="24"/>
+          <w:rtl/>
+          <w:lang w:val="en-US"/>
+        </w:rPr>
+        <w:t xml:space="preserve">שואלים 2 שאילתות עם </w:t>
       </w:r>
       <w:r>
         <w:rPr>
@@ -4976,7 +5774,17 @@
           <w:rtl/>
           <w:lang w:val="en-US"/>
         </w:rPr>
-        <w:t xml:space="preserve">, הראשונה מוודאת קיום של הדיסק המבוקש. בשניה בודקים שלא קיים אף </w:t>
+        <w:t xml:space="preserve"> ביניהן:</w:t>
+      </w:r>
+      <w:r>
+        <w:rPr>
+          <w:rFonts w:asciiTheme="minorBidi" w:hAnsiTheme="minorBidi" w:hint="cs"/>
+          <w:sz w:val="24"/>
+          <w:szCs w:val="24"/>
+          <w:rtl/>
+          <w:lang w:val="en-US"/>
+        </w:rPr>
+        <w:t xml:space="preserve"> הראשונה מוודאת קיום של הדיסק המבוקש. בשניה בודקים שלא קיים אף </w:t>
       </w:r>
       <w:r>
         <w:rPr>
@@ -5065,12 +5873,28 @@
         <w:jc w:val="both"/>
         <w:rPr>
           <w:rFonts w:asciiTheme="minorBidi" w:hAnsiTheme="minorBidi"/>
-          <w:sz w:val="24"/>
-          <w:szCs w:val="24"/>
-          <w:rtl/>
-          <w:lang w:val="en-US"/>
-        </w:rPr>
-      </w:pPr>
+          <w:b/>
+          <w:bCs/>
+          <w:sz w:val="24"/>
+          <w:szCs w:val="24"/>
+          <w:rtl/>
+          <w:lang w:val="en-US"/>
+        </w:rPr>
+      </w:pPr>
+      <w:proofErr w:type="spellStart"/>
+      <w:r>
+        <w:rPr>
+          <w:rFonts w:asciiTheme="minorBidi" w:hAnsiTheme="minorBidi"/>
+          <w:b/>
+          <w:bCs/>
+          <w:sz w:val="24"/>
+          <w:szCs w:val="24"/>
+          <w:lang w:val="en-US"/>
+        </w:rPr>
+        <w:lastRenderedPageBreak/>
+        <w:t>getConflictingDisks</w:t>
+      </w:r>
+      <w:proofErr w:type="spellEnd"/>
     </w:p>
     <w:p>
       <w:pPr>
@@ -5078,6 +5902,102 @@
         <w:spacing w:line="360" w:lineRule="auto"/>
         <w:jc w:val="both"/>
         <w:rPr>
+          <w:rFonts w:asciiTheme="minorBidi" w:hAnsiTheme="minorBidi" w:hint="cs"/>
+          <w:sz w:val="24"/>
+          <w:szCs w:val="24"/>
+          <w:rtl/>
+          <w:lang w:val="en-US"/>
+        </w:rPr>
+      </w:pPr>
+      <w:r>
+        <w:rPr>
+          <w:rFonts w:asciiTheme="minorBidi" w:hAnsiTheme="minorBidi" w:hint="cs"/>
+          <w:sz w:val="24"/>
+          <w:szCs w:val="24"/>
+          <w:rtl/>
+          <w:lang w:val="en-US"/>
+        </w:rPr>
+        <w:t xml:space="preserve">נצליב את היחס (רץ על) </w:t>
+      </w:r>
+      <w:r>
+        <w:rPr>
+          <w:rFonts w:asciiTheme="minorBidi" w:hAnsiTheme="minorBidi" w:hint="cs"/>
+          <w:sz w:val="24"/>
+          <w:szCs w:val="24"/>
+          <w:lang w:val="en-US"/>
+        </w:rPr>
+        <w:t>DQ</w:t>
+      </w:r>
+      <w:r>
+        <w:rPr>
+          <w:rFonts w:asciiTheme="minorBidi" w:hAnsiTheme="minorBidi" w:hint="cs"/>
+          <w:sz w:val="24"/>
+          <w:szCs w:val="24"/>
+          <w:rtl/>
+          <w:lang w:val="en-US"/>
+        </w:rPr>
+        <w:t xml:space="preserve"> עם עצמו ונחפש שורות בהן יש את אותה שאילתה אבל דיסק שונה, אזי דיסקים המריצים את אותה שאילתה</w:t>
+      </w:r>
+      <w:r>
+        <w:rPr>
+          <w:rFonts w:asciiTheme="minorBidi" w:hAnsiTheme="minorBidi" w:hint="cs"/>
+          <w:sz w:val="24"/>
+          <w:szCs w:val="24"/>
+          <w:rtl/>
+          <w:lang w:val="en-US"/>
+        </w:rPr>
+        <w:t xml:space="preserve"> ולפיכך הם דיסקים מתנגשים (</w:t>
+      </w:r>
+      <w:r>
+        <w:rPr>
+          <w:rFonts w:asciiTheme="minorBidi" w:hAnsiTheme="minorBidi"/>
+          <w:sz w:val="24"/>
+          <w:szCs w:val="24"/>
+          <w:lang w:val="en-US"/>
+        </w:rPr>
+        <w:t>conflicting disk</w:t>
+      </w:r>
+      <w:r>
+        <w:rPr>
+          <w:rFonts w:asciiTheme="minorBidi" w:hAnsiTheme="minorBidi" w:hint="cs"/>
+          <w:sz w:val="24"/>
+          <w:szCs w:val="24"/>
+          <w:rtl/>
+          <w:lang w:val="en-US"/>
+        </w:rPr>
+        <w:t xml:space="preserve">) לפי הגדרה, </w:t>
+      </w:r>
+      <w:r>
+        <w:rPr>
+          <w:rFonts w:asciiTheme="minorBidi" w:hAnsiTheme="minorBidi" w:hint="cs"/>
+          <w:sz w:val="24"/>
+          <w:szCs w:val="24"/>
+          <w:rtl/>
+          <w:lang w:val="en-US"/>
+        </w:rPr>
+        <w:t>נוסיפם לרשימת מזהי הדיסקים המוחזרים.</w:t>
+      </w:r>
+    </w:p>
+    <w:p>
+      <w:pPr>
+        <w:bidi/>
+        <w:spacing w:line="360" w:lineRule="auto"/>
+        <w:jc w:val="both"/>
+        <w:rPr>
+          <w:rFonts w:asciiTheme="minorBidi" w:hAnsiTheme="minorBidi"/>
+          <w:sz w:val="24"/>
+          <w:szCs w:val="24"/>
+          <w:rtl/>
+          <w:lang w:val="en-US"/>
+        </w:rPr>
+      </w:pPr>
+    </w:p>
+    <w:p>
+      <w:pPr>
+        <w:bidi/>
+        <w:spacing w:line="360" w:lineRule="auto"/>
+        <w:jc w:val="both"/>
+        <w:rPr>
           <w:rFonts w:asciiTheme="minorBidi" w:hAnsiTheme="minorBidi"/>
           <w:b/>
           <w:bCs/>
@@ -5097,7 +6017,7 @@
           <w:szCs w:val="24"/>
           <w:lang w:val="en-US"/>
         </w:rPr>
-        <w:t>getConflictingDisks</w:t>
+        <w:t>mostAvailableDisks</w:t>
       </w:r>
       <w:proofErr w:type="spellEnd"/>
     </w:p>
@@ -5122,26 +6042,45 @@
           <w:rtl/>
           <w:lang w:val="en-US"/>
         </w:rPr>
-        <w:t xml:space="preserve">נצליב את היחס (רץ על) </w:t>
-      </w:r>
-      <w:r>
-        <w:rPr>
-          <w:rFonts w:asciiTheme="minorBidi" w:hAnsiTheme="minorBidi" w:hint="cs"/>
-          <w:sz w:val="24"/>
-          <w:szCs w:val="24"/>
-          <w:lang w:val="en-US"/>
-        </w:rPr>
-        <w:t>DQ</w:t>
-      </w:r>
-      <w:r>
-        <w:rPr>
-          <w:rFonts w:asciiTheme="minorBidi" w:hAnsiTheme="minorBidi" w:hint="cs"/>
-          <w:sz w:val="24"/>
-          <w:szCs w:val="24"/>
-          <w:rtl/>
-          <w:lang w:val="en-US"/>
-        </w:rPr>
-        <w:t xml:space="preserve"> עם עצמו ונחפש שורות בהן יש את אותה שאילתה אבל דיסק שונה, אזי דיסקים המריצים את אותה שאילתה</w:t>
+        <w:t xml:space="preserve">ראשית ניצור תת שאילתה שתחושב בהמשך לכל שורה בטבלה שתחושב (יוסבר בהמשך). בתת שאילתה נצליב את המקום הפנוי בדיסק ספציפי עם כל השאילתות ונסנן את השורות בהן גודל השאילתה קטן/שווה לגודל המקום הפנוי, ועל טבלה זו נפעיל מניה לעמודת מזהי השאילתות השונות. כלומר זו תת שאילתה שמחשבת כמה שאילתות יכולות לרוץ על דיסק כלשהוא. נסמנה </w:t>
+      </w:r>
+      <w:r>
+        <w:rPr>
+          <w:rFonts w:asciiTheme="minorBidi" w:hAnsiTheme="minorBidi" w:hint="cs"/>
+          <w:sz w:val="24"/>
+          <w:szCs w:val="24"/>
+          <w:lang w:val="en-US"/>
+        </w:rPr>
+        <w:t>T</w:t>
+      </w:r>
+      <w:r>
+        <w:rPr>
+          <w:rFonts w:asciiTheme="minorBidi" w:hAnsiTheme="minorBidi" w:hint="cs"/>
+          <w:sz w:val="24"/>
+          <w:szCs w:val="24"/>
+          <w:rtl/>
+          <w:lang w:val="en-US"/>
+        </w:rPr>
+        <w:t xml:space="preserve">. כעת מתוך כל הדיסקים נבנה טבלה מעמודות המזהה, המהירות ושדה נוסף שהוא חישוב </w:t>
+      </w:r>
+      <w:r>
+        <w:rPr>
+          <w:rFonts w:asciiTheme="minorBidi" w:hAnsiTheme="minorBidi" w:hint="cs"/>
+          <w:sz w:val="24"/>
+          <w:szCs w:val="24"/>
+          <w:lang w:val="en-US"/>
+        </w:rPr>
+        <w:t>T</w:t>
+      </w:r>
+      <w:r>
+        <w:rPr>
+          <w:rFonts w:asciiTheme="minorBidi" w:hAnsiTheme="minorBidi" w:hint="cs"/>
+          <w:sz w:val="24"/>
+          <w:szCs w:val="24"/>
+          <w:rtl/>
+          <w:lang w:val="en-US"/>
+        </w:rPr>
+        <w:t xml:space="preserve"> לכל מזהה דיסק. נמיין לפי הנדרש, נקצץ עליונים ולבסוף נחזיר רק את מזהי הדיסקים.</w:t>
       </w:r>
     </w:p>
     <w:p>
@@ -5153,7 +6092,6 @@
           <w:rFonts w:asciiTheme="minorBidi" w:hAnsiTheme="minorBidi"/>
           <w:sz w:val="24"/>
           <w:szCs w:val="24"/>
-          <w:rtl/>
           <w:lang w:val="en-US"/>
         </w:rPr>
       </w:pPr>
@@ -5183,7 +6121,7 @@
           <w:szCs w:val="24"/>
           <w:lang w:val="en-US"/>
         </w:rPr>
-        <w:t>mostAvailableDisks</w:t>
+        <w:t>getCloseQueries</w:t>
       </w:r>
       <w:proofErr w:type="spellEnd"/>
     </w:p>
@@ -5196,96 +6134,6 @@
           <w:rFonts w:asciiTheme="minorBidi" w:hAnsiTheme="minorBidi"/>
           <w:sz w:val="24"/>
           <w:szCs w:val="24"/>
-          <w:lang w:val="en-US"/>
-        </w:rPr>
-      </w:pPr>
-      <w:r>
-        <w:rPr>
-          <w:rFonts w:asciiTheme="minorBidi" w:hAnsiTheme="minorBidi" w:hint="cs"/>
-          <w:sz w:val="24"/>
-          <w:szCs w:val="24"/>
-          <w:rtl/>
-          <w:lang w:val="en-US"/>
-        </w:rPr>
-        <w:t xml:space="preserve">ראשית ניצור תת שאילתה שתחושב בהמשך לכל שורה בטבלה שתחושב (יוסבר בהמשך). בתת שאילתה נצליב את המקום הפנוי בדיסק ספציפי עם כל השאילתות ונסנן את השורות בהן גודל השאילתה קטן/שווה לגודל המקום הפנוי, ועל טבלה זו נפעיל מניה לעמודת מזהי השאילתות השונות. כלומר זו תת שאילתה שמחשבת כמה שאילתות יכולות לרוץ על דיסק כלשהוא. נסמנה </w:t>
-      </w:r>
-      <w:r>
-        <w:rPr>
-          <w:rFonts w:asciiTheme="minorBidi" w:hAnsiTheme="minorBidi" w:hint="cs"/>
-          <w:sz w:val="24"/>
-          <w:szCs w:val="24"/>
-          <w:lang w:val="en-US"/>
-        </w:rPr>
-        <w:t>T</w:t>
-      </w:r>
-      <w:r>
-        <w:rPr>
-          <w:rFonts w:asciiTheme="minorBidi" w:hAnsiTheme="minorBidi" w:hint="cs"/>
-          <w:sz w:val="24"/>
-          <w:szCs w:val="24"/>
-          <w:rtl/>
-          <w:lang w:val="en-US"/>
-        </w:rPr>
-        <w:t xml:space="preserve">. כעת מתוך כל הדיסקים נבנה טבלה מעמודות המזהה, המהירות ושדה נוסף שהוא חישוב </w:t>
-      </w:r>
-      <w:r>
-        <w:rPr>
-          <w:rFonts w:asciiTheme="minorBidi" w:hAnsiTheme="minorBidi" w:hint="cs"/>
-          <w:sz w:val="24"/>
-          <w:szCs w:val="24"/>
-          <w:lang w:val="en-US"/>
-        </w:rPr>
-        <w:t>T</w:t>
-      </w:r>
-      <w:r>
-        <w:rPr>
-          <w:rFonts w:asciiTheme="minorBidi" w:hAnsiTheme="minorBidi" w:hint="cs"/>
-          <w:sz w:val="24"/>
-          <w:szCs w:val="24"/>
-          <w:rtl/>
-          <w:lang w:val="en-US"/>
-        </w:rPr>
-        <w:t xml:space="preserve"> לכל מזהה דיסק. נמיין לפי הנדרש, נקצץ עליונים ולבסוף נחזיר רק את מזהי הדיסקים.</w:t>
-      </w:r>
-    </w:p>
-    <w:p>
-      <w:pPr>
-        <w:bidi/>
-        <w:spacing w:line="360" w:lineRule="auto"/>
-        <w:jc w:val="both"/>
-        <w:rPr>
-          <w:rFonts w:asciiTheme="minorBidi" w:hAnsiTheme="minorBidi"/>
-          <w:b/>
-          <w:bCs/>
-          <w:sz w:val="24"/>
-          <w:szCs w:val="24"/>
-          <w:rtl/>
-          <w:lang w:val="en-US"/>
-        </w:rPr>
-      </w:pPr>
-      <w:proofErr w:type="spellStart"/>
-      <w:r>
-        <w:rPr>
-          <w:rFonts w:asciiTheme="minorBidi" w:hAnsiTheme="minorBidi"/>
-          <w:b/>
-          <w:bCs/>
-          <w:sz w:val="24"/>
-          <w:szCs w:val="24"/>
-          <w:lang w:val="en-US"/>
-        </w:rPr>
-        <w:t>getCloseQueries</w:t>
-      </w:r>
-      <w:proofErr w:type="spellEnd"/>
-    </w:p>
-    <w:p>
-      <w:pPr>
-        <w:bidi/>
-        <w:spacing w:line="360" w:lineRule="auto"/>
-        <w:jc w:val="both"/>
-        <w:rPr>
-          <w:rFonts w:asciiTheme="minorBidi" w:hAnsiTheme="minorBidi"/>
-          <w:sz w:val="24"/>
-          <w:szCs w:val="24"/>
           <w:rtl/>
           <w:lang w:val="en-US"/>
         </w:rPr>
@@ -5454,104 +6302,6 @@
         </w:rPr>
         <w:t xml:space="preserve"> עם הערך הגבוהה ביותר.</w:t>
       </w:r>
-    </w:p>
-    <w:p>
-      <w:pPr>
-        <w:bidi/>
-        <w:spacing w:line="360" w:lineRule="auto"/>
-        <w:jc w:val="both"/>
-        <w:rPr>
-          <w:rFonts w:asciiTheme="minorBidi" w:hAnsiTheme="minorBidi"/>
-          <w:sz w:val="24"/>
-          <w:szCs w:val="24"/>
-          <w:rtl/>
-          <w:lang w:val="en-US"/>
-        </w:rPr>
-      </w:pPr>
-    </w:p>
-    <w:p>
-      <w:pPr>
-        <w:bidi/>
-        <w:spacing w:line="360" w:lineRule="auto"/>
-        <w:jc w:val="both"/>
-        <w:rPr>
-          <w:rFonts w:asciiTheme="minorBidi" w:hAnsiTheme="minorBidi"/>
-          <w:sz w:val="24"/>
-          <w:szCs w:val="24"/>
-          <w:rtl/>
-          <w:lang w:val="en-US"/>
-        </w:rPr>
-      </w:pPr>
-    </w:p>
-    <w:p>
-      <w:pPr>
-        <w:bidi/>
-        <w:spacing w:line="360" w:lineRule="auto"/>
-        <w:jc w:val="both"/>
-        <w:rPr>
-          <w:rFonts w:asciiTheme="minorBidi" w:hAnsiTheme="minorBidi"/>
-          <w:sz w:val="24"/>
-          <w:szCs w:val="24"/>
-          <w:rtl/>
-          <w:lang w:val="en-US"/>
-        </w:rPr>
-      </w:pPr>
-    </w:p>
-    <w:p>
-      <w:pPr>
-        <w:bidi/>
-        <w:spacing w:line="360" w:lineRule="auto"/>
-        <w:jc w:val="both"/>
-        <w:rPr>
-          <w:rFonts w:asciiTheme="minorBidi" w:hAnsiTheme="minorBidi"/>
-          <w:sz w:val="24"/>
-          <w:szCs w:val="24"/>
-          <w:rtl/>
-          <w:lang w:val="en-US"/>
-        </w:rPr>
-      </w:pPr>
-    </w:p>
-    <w:p>
-      <w:pPr>
-        <w:bidi/>
-        <w:spacing w:line="360" w:lineRule="auto"/>
-        <w:jc w:val="both"/>
-        <w:rPr>
-          <w:rFonts w:asciiTheme="minorBidi" w:hAnsiTheme="minorBidi"/>
-          <w:sz w:val="24"/>
-          <w:szCs w:val="24"/>
-          <w:rtl/>
-          <w:lang w:val="en-US"/>
-        </w:rPr>
-      </w:pPr>
-    </w:p>
-    <w:p>
-      <w:pPr>
-        <w:bidi/>
-        <w:spacing w:line="360" w:lineRule="auto"/>
-        <w:jc w:val="both"/>
-        <w:rPr>
-          <w:rFonts w:asciiTheme="minorBidi" w:hAnsiTheme="minorBidi"/>
-          <w:sz w:val="24"/>
-          <w:szCs w:val="24"/>
-          <w:rtl/>
-          <w:lang w:val="en-US"/>
-        </w:rPr>
-      </w:pPr>
-    </w:p>
-    <w:p>
-      <w:pPr>
-        <w:bidi/>
-        <w:spacing w:line="360" w:lineRule="auto"/>
-        <w:jc w:val="both"/>
-        <w:rPr>
-          <w:rFonts w:asciiTheme="minorBidi" w:hAnsiTheme="minorBidi"/>
-          <w:sz w:val="24"/>
-          <w:szCs w:val="24"/>
-          <w:rtl/>
-          <w:lang w:val="en-US"/>
-        </w:rPr>
-      </w:pPr>
     </w:p>
     <w:p>
       <w:pPr>
@@ -8841,17 +9591,18 @@
     <w:lsdException w:name="Unresolved Mention" w:semiHidden="1" w:unhideWhenUsed="1"/>
     <w:lsdException w:name="Smart Link" w:semiHidden="1" w:unhideWhenUsed="1"/>
   </w:latentStyles>
-  <w:style w:type="paragraph" w:default="1" w:styleId="Normal">
+  <w:style w:type="paragraph" w:default="1" w:styleId="a">
     <w:name w:val="Normal"/>
     <w:qFormat/>
     <w:rsid w:val="004C5508"/>
   </w:style>
-  <w:style w:type="character" w:default="1" w:styleId="DefaultParagraphFont">
+  <w:style w:type="character" w:default="1" w:styleId="a0">
     <w:name w:val="Default Paragraph Font"/>
     <w:uiPriority w:val="1"/>
+    <w:semiHidden/>
     <w:unhideWhenUsed/>
   </w:style>
-  <w:style w:type="table" w:default="1" w:styleId="TableNormal">
+  <w:style w:type="table" w:default="1" w:styleId="a1">
     <w:name w:val="Normal Table"/>
     <w:uiPriority w:val="99"/>
     <w:semiHidden/>
@@ -8866,15 +9617,15 @@
       </w:tblCellMar>
     </w:tblPr>
   </w:style>
-  <w:style w:type="numbering" w:default="1" w:styleId="NoList">
+  <w:style w:type="numbering" w:default="1" w:styleId="a2">
     <w:name w:val="No List"/>
     <w:uiPriority w:val="99"/>
     <w:semiHidden/>
     <w:unhideWhenUsed/>
   </w:style>
-  <w:style w:type="paragraph" w:styleId="ListParagraph">
+  <w:style w:type="paragraph" w:styleId="a3">
     <w:name w:val="List Paragraph"/>
-    <w:basedOn w:val="Normal"/>
+    <w:basedOn w:val="a"/>
     <w:uiPriority w:val="34"/>
     <w:qFormat/>
     <w:rsid w:val="00B8429F"/>
@@ -8883,9 +9634,9 @@
       <w:contextualSpacing/>
     </w:pPr>
   </w:style>
-  <w:style w:type="character" w:styleId="PlaceholderText">
+  <w:style w:type="character" w:styleId="a4">
     <w:name w:val="Placeholder Text"/>
-    <w:basedOn w:val="DefaultParagraphFont"/>
+    <w:basedOn w:val="a0"/>
     <w:uiPriority w:val="99"/>
     <w:semiHidden/>
     <w:rsid w:val="00C4672E"/>
@@ -8893,9 +9644,9 @@
       <w:color w:val="808080"/>
     </w:rPr>
   </w:style>
-  <w:style w:type="table" w:styleId="TableGrid">
+  <w:style w:type="table" w:styleId="a5">
     <w:name w:val="Table Grid"/>
-    <w:basedOn w:val="TableNormal"/>
+    <w:basedOn w:val="a1"/>
     <w:uiPriority w:val="39"/>
     <w:rsid w:val="00D8551C"/>
     <w:pPr>
@@ -8912,10 +9663,10 @@
       </w:tblBorders>
     </w:tblPr>
   </w:style>
-  <w:style w:type="paragraph" w:styleId="HTMLPreformatted">
+  <w:style w:type="paragraph" w:styleId="HTML">
     <w:name w:val="HTML Preformatted"/>
-    <w:basedOn w:val="Normal"/>
-    <w:link w:val="HTMLPreformattedChar"/>
+    <w:basedOn w:val="a"/>
+    <w:link w:val="HTML0"/>
     <w:uiPriority w:val="99"/>
     <w:semiHidden/>
     <w:unhideWhenUsed/>
@@ -8948,10 +9699,10 @@
       <w:lang w:eastAsia="en-IL"/>
     </w:rPr>
   </w:style>
-  <w:style w:type="character" w:customStyle="1" w:styleId="HTMLPreformattedChar">
-    <w:name w:val="HTML Preformatted Char"/>
-    <w:basedOn w:val="DefaultParagraphFont"/>
-    <w:link w:val="HTMLPreformatted"/>
+  <w:style w:type="character" w:customStyle="1" w:styleId="HTML0">
+    <w:name w:val="HTML מעוצב מראש תו"/>
+    <w:basedOn w:val="a0"/>
+    <w:link w:val="HTML"/>
     <w:uiPriority w:val="99"/>
     <w:semiHidden/>
     <w:rsid w:val="00D8551C"/>

</xml_diff>